<commit_message>
finished documenting need to make tests
</commit_message>
<xml_diff>
--- a/ass2/ass2.docx
+++ b/ass2/ass2.docx
@@ -40,7 +40,9 @@
               <w:tab w:val="right" w:leader="dot" w:pos="9016"/>
             </w:tabs>
             <w:rPr>
+              <w:rFonts w:eastAsiaTheme="minorEastAsia"/>
               <w:noProof/>
+              <w:lang w:eastAsia="en-AU"/>
             </w:rPr>
           </w:pPr>
           <w:r>
@@ -52,13 +54,13 @@
           <w:r>
             <w:fldChar w:fldCharType="separate"/>
           </w:r>
-          <w:hyperlink w:anchor="_Toc511769279" w:history="1">
+          <w:hyperlink w:anchor="_Toc512960732" w:history="1">
             <w:r>
               <w:rPr>
                 <w:rStyle w:val="Hyperlink"/>
                 <w:noProof/>
               </w:rPr>
-              <w:t>Initial Diagram And Design</w:t>
+              <w:t>Initial Diagram and Design</w:t>
             </w:r>
             <w:r>
               <w:rPr>
@@ -79,7 +81,7 @@
                 <w:noProof/>
                 <w:webHidden/>
               </w:rPr>
-              <w:instrText xml:space="preserve"> PAGEREF _Toc511769279 \h </w:instrText>
+              <w:instrText xml:space="preserve"> PAGEREF _Toc512960732 \h </w:instrText>
             </w:r>
             <w:r>
               <w:rPr>
@@ -99,7 +101,7 @@
                 <w:noProof/>
                 <w:webHidden/>
               </w:rPr>
-              <w:t>1</w:t>
+              <w:t>2</w:t>
             </w:r>
             <w:r>
               <w:rPr>
@@ -117,10 +119,12 @@
               <w:tab w:val="right" w:leader="dot" w:pos="9016"/>
             </w:tabs>
             <w:rPr>
+              <w:rFonts w:eastAsiaTheme="minorEastAsia"/>
               <w:noProof/>
+              <w:lang w:eastAsia="en-AU"/>
             </w:rPr>
           </w:pPr>
-          <w:hyperlink w:anchor="_Toc511769280" w:history="1">
+          <w:hyperlink w:anchor="_Toc512960733" w:history="1">
             <w:r>
               <w:rPr>
                 <w:rStyle w:val="Hyperlink"/>
@@ -147,7 +151,7 @@
                 <w:noProof/>
                 <w:webHidden/>
               </w:rPr>
-              <w:instrText xml:space="preserve"> PAGEREF _Toc511769280 \h </w:instrText>
+              <w:instrText xml:space="preserve"> PAGEREF _Toc512960733 \h </w:instrText>
             </w:r>
             <w:r>
               <w:rPr>
@@ -167,7 +171,7 @@
                 <w:noProof/>
                 <w:webHidden/>
               </w:rPr>
-              <w:t>2</w:t>
+              <w:t>3</w:t>
             </w:r>
             <w:r>
               <w:rPr>
@@ -185,10 +189,12 @@
               <w:tab w:val="right" w:leader="dot" w:pos="9016"/>
             </w:tabs>
             <w:rPr>
+              <w:rFonts w:eastAsiaTheme="minorEastAsia"/>
               <w:noProof/>
+              <w:lang w:eastAsia="en-AU"/>
             </w:rPr>
           </w:pPr>
-          <w:hyperlink w:anchor="_Toc511769281" w:history="1">
+          <w:hyperlink w:anchor="_Toc512960734" w:history="1">
             <w:r>
               <w:rPr>
                 <w:rStyle w:val="Hyperlink"/>
@@ -215,7 +221,7 @@
                 <w:noProof/>
                 <w:webHidden/>
               </w:rPr>
-              <w:instrText xml:space="preserve"> PAGEREF _Toc511769281 \h </w:instrText>
+              <w:instrText xml:space="preserve"> PAGEREF _Toc512960734 \h </w:instrText>
             </w:r>
             <w:r>
               <w:rPr>
@@ -235,7 +241,7 @@
                 <w:noProof/>
                 <w:webHidden/>
               </w:rPr>
-              <w:t>3</w:t>
+              <w:t>4</w:t>
             </w:r>
             <w:r>
               <w:rPr>
@@ -248,21 +254,23 @@
         </w:p>
         <w:p>
           <w:pPr>
-            <w:pStyle w:val="TOC1"/>
+            <w:pStyle w:val="TOC2"/>
             <w:tabs>
               <w:tab w:val="right" w:leader="dot" w:pos="9016"/>
             </w:tabs>
             <w:rPr>
+              <w:rFonts w:eastAsiaTheme="minorEastAsia"/>
               <w:noProof/>
+              <w:lang w:eastAsia="en-AU"/>
             </w:rPr>
           </w:pPr>
-          <w:hyperlink w:anchor="_Toc511769282" w:history="1">
+          <w:hyperlink w:anchor="_Toc512960735" w:history="1">
             <w:r>
               <w:rPr>
                 <w:rStyle w:val="Hyperlink"/>
                 <w:noProof/>
               </w:rPr>
-              <w:t>Walkthrough</w:t>
+              <w:t>Walkthroughs</w:t>
             </w:r>
             <w:r>
               <w:rPr>
@@ -283,7 +291,7 @@
                 <w:noProof/>
                 <w:webHidden/>
               </w:rPr>
-              <w:instrText xml:space="preserve"> PAGEREF _Toc511769282 \h </w:instrText>
+              <w:instrText xml:space="preserve"> PAGEREF _Toc512960735 \h </w:instrText>
             </w:r>
             <w:r>
               <w:rPr>
@@ -303,7 +311,7 @@
                 <w:noProof/>
                 <w:webHidden/>
               </w:rPr>
-              <w:t>3</w:t>
+              <w:t>4</w:t>
             </w:r>
             <w:r>
               <w:rPr>
@@ -316,21 +324,23 @@
         </w:p>
         <w:p>
           <w:pPr>
-            <w:pStyle w:val="TOC1"/>
+            <w:pStyle w:val="TOC3"/>
             <w:tabs>
               <w:tab w:val="right" w:leader="dot" w:pos="9016"/>
             </w:tabs>
             <w:rPr>
+              <w:rFonts w:eastAsiaTheme="minorEastAsia"/>
               <w:noProof/>
+              <w:lang w:eastAsia="en-AU"/>
             </w:rPr>
           </w:pPr>
-          <w:hyperlink w:anchor="_Toc511769283" w:history="1">
+          <w:hyperlink w:anchor="_Toc512960736" w:history="1">
             <w:r>
               <w:rPr>
                 <w:rStyle w:val="Hyperlink"/>
                 <w:noProof/>
               </w:rPr>
-              <w:t>Explaining how the graph is created</w:t>
+              <w:t>For Refuelling Request</w:t>
             </w:r>
             <w:r>
               <w:rPr>
@@ -351,7 +361,7 @@
                 <w:noProof/>
                 <w:webHidden/>
               </w:rPr>
-              <w:instrText xml:space="preserve"> PAGEREF _Toc511769283 \h </w:instrText>
+              <w:instrText xml:space="preserve"> PAGEREF _Toc512960736 \h </w:instrText>
             </w:r>
             <w:r>
               <w:rPr>
@@ -371,7 +381,7 @@
                 <w:noProof/>
                 <w:webHidden/>
               </w:rPr>
-              <w:t>3</w:t>
+              <w:t>4</w:t>
             </w:r>
             <w:r>
               <w:rPr>
@@ -384,21 +394,23 @@
         </w:p>
         <w:p>
           <w:pPr>
-            <w:pStyle w:val="TOC1"/>
+            <w:pStyle w:val="TOC3"/>
             <w:tabs>
               <w:tab w:val="right" w:leader="dot" w:pos="9016"/>
             </w:tabs>
             <w:rPr>
+              <w:rFonts w:eastAsiaTheme="minorEastAsia"/>
               <w:noProof/>
+              <w:lang w:eastAsia="en-AU"/>
             </w:rPr>
           </w:pPr>
-          <w:hyperlink w:anchor="_Toc511769284" w:history="1">
+          <w:hyperlink w:anchor="_Toc512960737" w:history="1">
             <w:r>
               <w:rPr>
                 <w:rStyle w:val="Hyperlink"/>
                 <w:noProof/>
               </w:rPr>
-              <w:t>Explaining how the schedule is maintained and updated</w:t>
+              <w:t>For Time Request</w:t>
             </w:r>
             <w:r>
               <w:rPr>
@@ -419,7 +431,7 @@
                 <w:noProof/>
                 <w:webHidden/>
               </w:rPr>
-              <w:instrText xml:space="preserve"> PAGEREF _Toc511769284 \h </w:instrText>
+              <w:instrText xml:space="preserve"> PAGEREF _Toc512960737 \h </w:instrText>
             </w:r>
             <w:r>
               <w:rPr>
@@ -439,7 +451,7 @@
                 <w:noProof/>
                 <w:webHidden/>
               </w:rPr>
-              <w:t>3</w:t>
+              <w:t>4</w:t>
             </w:r>
             <w:r>
               <w:rPr>
@@ -452,21 +464,23 @@
         </w:p>
         <w:p>
           <w:pPr>
-            <w:pStyle w:val="TOC1"/>
+            <w:pStyle w:val="TOC3"/>
             <w:tabs>
               <w:tab w:val="right" w:leader="dot" w:pos="9016"/>
             </w:tabs>
             <w:rPr>
+              <w:rFonts w:eastAsiaTheme="minorEastAsia"/>
               <w:noProof/>
+              <w:lang w:eastAsia="en-AU"/>
             </w:rPr>
           </w:pPr>
-          <w:hyperlink w:anchor="_Toc511769285" w:history="1">
+          <w:hyperlink w:anchor="_Toc512960738" w:history="1">
             <w:r>
               <w:rPr>
                 <w:rStyle w:val="Hyperlink"/>
                 <w:noProof/>
               </w:rPr>
-              <w:t>Explaining the comparator for the priority queue</w:t>
+              <w:t>For Shipment Request</w:t>
             </w:r>
             <w:r>
               <w:rPr>
@@ -487,7 +501,7 @@
                 <w:noProof/>
                 <w:webHidden/>
               </w:rPr>
-              <w:instrText xml:space="preserve"> PAGEREF _Toc511769285 \h </w:instrText>
+              <w:instrText xml:space="preserve"> PAGEREF _Toc512960738 \h </w:instrText>
             </w:r>
             <w:r>
               <w:rPr>
@@ -507,7 +521,7 @@
                 <w:noProof/>
                 <w:webHidden/>
               </w:rPr>
-              <w:t>3</w:t>
+              <w:t>4</w:t>
             </w:r>
             <w:r>
               <w:rPr>
@@ -520,21 +534,23 @@
         </w:p>
         <w:p>
           <w:pPr>
-            <w:pStyle w:val="TOC1"/>
+            <w:pStyle w:val="TOC3"/>
             <w:tabs>
               <w:tab w:val="right" w:leader="dot" w:pos="9016"/>
             </w:tabs>
             <w:rPr>
+              <w:rFonts w:eastAsiaTheme="minorEastAsia"/>
               <w:noProof/>
+              <w:lang w:eastAsia="en-AU"/>
             </w:rPr>
           </w:pPr>
-          <w:hyperlink w:anchor="_Toc511769286" w:history="1">
+          <w:hyperlink w:anchor="_Toc512960739" w:history="1">
             <w:r>
               <w:rPr>
                 <w:rStyle w:val="Hyperlink"/>
                 <w:noProof/>
               </w:rPr>
-              <w:t>Explaining how the A*search chooses the best node and maintains the search</w:t>
+              <w:t>For A* search</w:t>
             </w:r>
             <w:r>
               <w:rPr>
@@ -555,7 +571,7 @@
                 <w:noProof/>
                 <w:webHidden/>
               </w:rPr>
-              <w:instrText xml:space="preserve"> PAGEREF _Toc511769286 \h </w:instrText>
+              <w:instrText xml:space="preserve"> PAGEREF _Toc512960739 \h </w:instrText>
             </w:r>
             <w:r>
               <w:rPr>
@@ -575,7 +591,7 @@
                 <w:noProof/>
                 <w:webHidden/>
               </w:rPr>
-              <w:t>3</w:t>
+              <w:t>4</w:t>
             </w:r>
             <w:r>
               <w:rPr>
@@ -588,21 +604,23 @@
         </w:p>
         <w:p>
           <w:pPr>
-            <w:pStyle w:val="TOC1"/>
+            <w:pStyle w:val="TOC2"/>
             <w:tabs>
               <w:tab w:val="right" w:leader="dot" w:pos="9016"/>
             </w:tabs>
             <w:rPr>
+              <w:rFonts w:eastAsiaTheme="minorEastAsia"/>
               <w:noProof/>
+              <w:lang w:eastAsia="en-AU"/>
             </w:rPr>
           </w:pPr>
-          <w:hyperlink w:anchor="_Toc511769287" w:history="1">
+          <w:hyperlink w:anchor="_Toc512960740" w:history="1">
             <w:r>
               <w:rPr>
                 <w:rStyle w:val="Hyperlink"/>
                 <w:noProof/>
               </w:rPr>
-              <w:t>Explaining how the path travelled can be checked as a list of directional edges</w:t>
+              <w:t>Explaining how the graph is created</w:t>
             </w:r>
             <w:r>
               <w:rPr>
@@ -623,7 +641,7 @@
                 <w:noProof/>
                 <w:webHidden/>
               </w:rPr>
-              <w:instrText xml:space="preserve"> PAGEREF _Toc511769287 \h </w:instrText>
+              <w:instrText xml:space="preserve"> PAGEREF _Toc512960740 \h </w:instrText>
             </w:r>
             <w:r>
               <w:rPr>
@@ -643,7 +661,7 @@
                 <w:noProof/>
                 <w:webHidden/>
               </w:rPr>
-              <w:t>3</w:t>
+              <w:t>5</w:t>
             </w:r>
             <w:r>
               <w:rPr>
@@ -656,21 +674,23 @@
         </w:p>
         <w:p>
           <w:pPr>
-            <w:pStyle w:val="TOC1"/>
+            <w:pStyle w:val="TOC2"/>
             <w:tabs>
               <w:tab w:val="right" w:leader="dot" w:pos="9016"/>
             </w:tabs>
             <w:rPr>
+              <w:rFonts w:eastAsiaTheme="minorEastAsia"/>
               <w:noProof/>
+              <w:lang w:eastAsia="en-AU"/>
             </w:rPr>
           </w:pPr>
-          <w:hyperlink w:anchor="_Toc511769288" w:history="1">
+          <w:hyperlink w:anchor="_Toc512960741" w:history="1">
             <w:r>
               <w:rPr>
                 <w:rStyle w:val="Hyperlink"/>
                 <w:noProof/>
               </w:rPr>
-              <w:t>Explaining how the A*search knows its done based on the current path</w:t>
+              <w:t>Explaining how the A* search works and search Nodes structure</w:t>
             </w:r>
             <w:r>
               <w:rPr>
@@ -691,7 +711,7 @@
                 <w:noProof/>
                 <w:webHidden/>
               </w:rPr>
-              <w:instrText xml:space="preserve"> PAGEREF _Toc511769288 \h </w:instrText>
+              <w:instrText xml:space="preserve"> PAGEREF _Toc512960741 \h </w:instrText>
             </w:r>
             <w:r>
               <w:rPr>
@@ -711,7 +731,7 @@
                 <w:noProof/>
                 <w:webHidden/>
               </w:rPr>
-              <w:t>3</w:t>
+              <w:t>5</w:t>
             </w:r>
             <w:r>
               <w:rPr>
@@ -724,21 +744,23 @@
         </w:p>
         <w:p>
           <w:pPr>
-            <w:pStyle w:val="TOC1"/>
+            <w:pStyle w:val="TOC2"/>
             <w:tabs>
               <w:tab w:val="right" w:leader="dot" w:pos="9016"/>
             </w:tabs>
             <w:rPr>
+              <w:rFonts w:eastAsiaTheme="minorEastAsia"/>
               <w:noProof/>
+              <w:lang w:eastAsia="en-AU"/>
             </w:rPr>
           </w:pPr>
-          <w:hyperlink w:anchor="_Toc511769289" w:history="1">
+          <w:hyperlink w:anchor="_Toc512960742" w:history="1">
             <w:r>
               <w:rPr>
                 <w:rStyle w:val="Hyperlink"/>
                 <w:noProof/>
               </w:rPr>
-              <w:t>CRC Cards</w:t>
+              <w:t>Explaining how the goal state is reached</w:t>
             </w:r>
             <w:r>
               <w:rPr>
@@ -759,7 +781,7 @@
                 <w:noProof/>
                 <w:webHidden/>
               </w:rPr>
-              <w:instrText xml:space="preserve"> PAGEREF _Toc511769289 \h </w:instrText>
+              <w:instrText xml:space="preserve"> PAGEREF _Toc512960742 \h </w:instrText>
             </w:r>
             <w:r>
               <w:rPr>
@@ -779,7 +801,7 @@
                 <w:noProof/>
                 <w:webHidden/>
               </w:rPr>
-              <w:t>3</w:t>
+              <w:t>5</w:t>
             </w:r>
             <w:r>
               <w:rPr>
@@ -792,20 +814,862 @@
         </w:p>
         <w:p>
           <w:pPr>
-            <w:pStyle w:val="TOC1"/>
+            <w:pStyle w:val="TOC2"/>
             <w:tabs>
               <w:tab w:val="right" w:leader="dot" w:pos="9016"/>
             </w:tabs>
             <w:rPr>
+              <w:rFonts w:eastAsiaTheme="minorEastAsia"/>
               <w:noProof/>
+              <w:lang w:eastAsia="en-AU"/>
             </w:rPr>
           </w:pPr>
-          <w:hyperlink w:anchor="_Toc511769290" w:history="1">
+          <w:hyperlink w:anchor="_Toc512960743" w:history="1">
             <w:r>
               <w:rPr>
                 <w:rStyle w:val="Hyperlink"/>
                 <w:noProof/>
               </w:rPr>
+              <w:t>Explaining how the A*search knows if a path is on closed or on open</w:t>
+            </w:r>
+            <w:r>
+              <w:rPr>
+                <w:noProof/>
+                <w:webHidden/>
+              </w:rPr>
+              <w:tab/>
+            </w:r>
+            <w:r>
+              <w:rPr>
+                <w:noProof/>
+                <w:webHidden/>
+              </w:rPr>
+              <w:fldChar w:fldCharType="begin"/>
+            </w:r>
+            <w:r>
+              <w:rPr>
+                <w:noProof/>
+                <w:webHidden/>
+              </w:rPr>
+              <w:instrText xml:space="preserve"> PAGEREF _Toc512960743 \h </w:instrText>
+            </w:r>
+            <w:r>
+              <w:rPr>
+                <w:noProof/>
+                <w:webHidden/>
+              </w:rPr>
+            </w:r>
+            <w:r>
+              <w:rPr>
+                <w:noProof/>
+                <w:webHidden/>
+              </w:rPr>
+              <w:fldChar w:fldCharType="separate"/>
+            </w:r>
+            <w:r>
+              <w:rPr>
+                <w:noProof/>
+                <w:webHidden/>
+              </w:rPr>
+              <w:t>5</w:t>
+            </w:r>
+            <w:r>
+              <w:rPr>
+                <w:noProof/>
+                <w:webHidden/>
+              </w:rPr>
+              <w:fldChar w:fldCharType="end"/>
+            </w:r>
+          </w:hyperlink>
+        </w:p>
+        <w:p>
+          <w:pPr>
+            <w:pStyle w:val="TOC2"/>
+            <w:tabs>
+              <w:tab w:val="right" w:leader="dot" w:pos="9016"/>
+            </w:tabs>
+            <w:rPr>
+              <w:rFonts w:eastAsiaTheme="minorEastAsia"/>
+              <w:noProof/>
+              <w:lang w:eastAsia="en-AU"/>
+            </w:rPr>
+          </w:pPr>
+          <w:hyperlink w:anchor="_Toc512960744" w:history="1">
+            <w:r>
+              <w:rPr>
+                <w:rStyle w:val="Hyperlink"/>
+                <w:noProof/>
+              </w:rPr>
+              <w:t>Why my heuristic is admissible</w:t>
+            </w:r>
+            <w:r>
+              <w:rPr>
+                <w:noProof/>
+                <w:webHidden/>
+              </w:rPr>
+              <w:tab/>
+            </w:r>
+            <w:r>
+              <w:rPr>
+                <w:noProof/>
+                <w:webHidden/>
+              </w:rPr>
+              <w:fldChar w:fldCharType="begin"/>
+            </w:r>
+            <w:r>
+              <w:rPr>
+                <w:noProof/>
+                <w:webHidden/>
+              </w:rPr>
+              <w:instrText xml:space="preserve"> PAGEREF _Toc512960744 \h </w:instrText>
+            </w:r>
+            <w:r>
+              <w:rPr>
+                <w:noProof/>
+                <w:webHidden/>
+              </w:rPr>
+            </w:r>
+            <w:r>
+              <w:rPr>
+                <w:noProof/>
+                <w:webHidden/>
+              </w:rPr>
+              <w:fldChar w:fldCharType="separate"/>
+            </w:r>
+            <w:r>
+              <w:rPr>
+                <w:noProof/>
+                <w:webHidden/>
+              </w:rPr>
+              <w:t>5</w:t>
+            </w:r>
+            <w:r>
+              <w:rPr>
+                <w:noProof/>
+                <w:webHidden/>
+              </w:rPr>
+              <w:fldChar w:fldCharType="end"/>
+            </w:r>
+          </w:hyperlink>
+        </w:p>
+        <w:p>
+          <w:pPr>
+            <w:pStyle w:val="TOC2"/>
+            <w:tabs>
+              <w:tab w:val="right" w:leader="dot" w:pos="9016"/>
+            </w:tabs>
+            <w:rPr>
+              <w:rFonts w:eastAsiaTheme="minorEastAsia"/>
+              <w:noProof/>
+              <w:lang w:eastAsia="en-AU"/>
+            </w:rPr>
+          </w:pPr>
+          <w:hyperlink w:anchor="_Toc512960745" w:history="1">
+            <w:r>
+              <w:rPr>
+                <w:rStyle w:val="Hyperlink"/>
+                <w:noProof/>
+              </w:rPr>
+              <w:t>Why I used LinkedList for my Lists</w:t>
+            </w:r>
+            <w:r>
+              <w:rPr>
+                <w:noProof/>
+                <w:webHidden/>
+              </w:rPr>
+              <w:tab/>
+            </w:r>
+            <w:r>
+              <w:rPr>
+                <w:noProof/>
+                <w:webHidden/>
+              </w:rPr>
+              <w:fldChar w:fldCharType="begin"/>
+            </w:r>
+            <w:r>
+              <w:rPr>
+                <w:noProof/>
+                <w:webHidden/>
+              </w:rPr>
+              <w:instrText xml:space="preserve"> PAGEREF _Toc512960745 \h </w:instrText>
+            </w:r>
+            <w:r>
+              <w:rPr>
+                <w:noProof/>
+                <w:webHidden/>
+              </w:rPr>
+            </w:r>
+            <w:r>
+              <w:rPr>
+                <w:noProof/>
+                <w:webHidden/>
+              </w:rPr>
+              <w:fldChar w:fldCharType="separate"/>
+            </w:r>
+            <w:r>
+              <w:rPr>
+                <w:noProof/>
+                <w:webHidden/>
+              </w:rPr>
+              <w:t>6</w:t>
+            </w:r>
+            <w:r>
+              <w:rPr>
+                <w:noProof/>
+                <w:webHidden/>
+              </w:rPr>
+              <w:fldChar w:fldCharType="end"/>
+            </w:r>
+          </w:hyperlink>
+        </w:p>
+        <w:p>
+          <w:pPr>
+            <w:pStyle w:val="TOC2"/>
+            <w:tabs>
+              <w:tab w:val="right" w:leader="dot" w:pos="9016"/>
+            </w:tabs>
+            <w:rPr>
+              <w:rFonts w:eastAsiaTheme="minorEastAsia"/>
+              <w:noProof/>
+              <w:lang w:eastAsia="en-AU"/>
+            </w:rPr>
+          </w:pPr>
+          <w:hyperlink w:anchor="_Toc512960746" w:history="1">
+            <w:r>
+              <w:rPr>
+                <w:rStyle w:val="Hyperlink"/>
+                <w:noProof/>
+              </w:rPr>
+              <w:t>How did I implement the strategy pattern for the heuristic</w:t>
+            </w:r>
+            <w:r>
+              <w:rPr>
+                <w:noProof/>
+                <w:webHidden/>
+              </w:rPr>
+              <w:tab/>
+            </w:r>
+            <w:r>
+              <w:rPr>
+                <w:noProof/>
+                <w:webHidden/>
+              </w:rPr>
+              <w:fldChar w:fldCharType="begin"/>
+            </w:r>
+            <w:r>
+              <w:rPr>
+                <w:noProof/>
+                <w:webHidden/>
+              </w:rPr>
+              <w:instrText xml:space="preserve"> PAGEREF _Toc512960746 \h </w:instrText>
+            </w:r>
+            <w:r>
+              <w:rPr>
+                <w:noProof/>
+                <w:webHidden/>
+              </w:rPr>
+            </w:r>
+            <w:r>
+              <w:rPr>
+                <w:noProof/>
+                <w:webHidden/>
+              </w:rPr>
+              <w:fldChar w:fldCharType="separate"/>
+            </w:r>
+            <w:r>
+              <w:rPr>
+                <w:noProof/>
+                <w:webHidden/>
+              </w:rPr>
+              <w:t>6</w:t>
+            </w:r>
+            <w:r>
+              <w:rPr>
+                <w:noProof/>
+                <w:webHidden/>
+              </w:rPr>
+              <w:fldChar w:fldCharType="end"/>
+            </w:r>
+          </w:hyperlink>
+        </w:p>
+        <w:p>
+          <w:pPr>
+            <w:pStyle w:val="TOC2"/>
+            <w:tabs>
+              <w:tab w:val="right" w:leader="dot" w:pos="9016"/>
+            </w:tabs>
+            <w:rPr>
+              <w:rFonts w:eastAsiaTheme="minorEastAsia"/>
+              <w:noProof/>
+              <w:lang w:eastAsia="en-AU"/>
+            </w:rPr>
+          </w:pPr>
+          <w:hyperlink w:anchor="_Toc512960747" w:history="1">
+            <w:r>
+              <w:rPr>
+                <w:rStyle w:val="Hyperlink"/>
+                <w:noProof/>
+              </w:rPr>
+              <w:t>CRC Cards</w:t>
+            </w:r>
+            <w:r>
+              <w:rPr>
+                <w:noProof/>
+                <w:webHidden/>
+              </w:rPr>
+              <w:tab/>
+            </w:r>
+            <w:r>
+              <w:rPr>
+                <w:noProof/>
+                <w:webHidden/>
+              </w:rPr>
+              <w:fldChar w:fldCharType="begin"/>
+            </w:r>
+            <w:r>
+              <w:rPr>
+                <w:noProof/>
+                <w:webHidden/>
+              </w:rPr>
+              <w:instrText xml:space="preserve"> PAGEREF _Toc512960747 \h </w:instrText>
+            </w:r>
+            <w:r>
+              <w:rPr>
+                <w:noProof/>
+                <w:webHidden/>
+              </w:rPr>
+            </w:r>
+            <w:r>
+              <w:rPr>
+                <w:noProof/>
+                <w:webHidden/>
+              </w:rPr>
+              <w:fldChar w:fldCharType="separate"/>
+            </w:r>
+            <w:r>
+              <w:rPr>
+                <w:noProof/>
+                <w:webHidden/>
+              </w:rPr>
+              <w:t>6</w:t>
+            </w:r>
+            <w:r>
+              <w:rPr>
+                <w:noProof/>
+                <w:webHidden/>
+              </w:rPr>
+              <w:fldChar w:fldCharType="end"/>
+            </w:r>
+          </w:hyperlink>
+        </w:p>
+        <w:p>
+          <w:pPr>
+            <w:pStyle w:val="TOC3"/>
+            <w:tabs>
+              <w:tab w:val="right" w:leader="dot" w:pos="9016"/>
+            </w:tabs>
+            <w:rPr>
+              <w:rFonts w:eastAsiaTheme="minorEastAsia"/>
+              <w:noProof/>
+              <w:lang w:eastAsia="en-AU"/>
+            </w:rPr>
+          </w:pPr>
+          <w:hyperlink w:anchor="_Toc512960748" w:history="1">
+            <w:r>
+              <w:rPr>
+                <w:rStyle w:val="Hyperlink"/>
+                <w:noProof/>
+              </w:rPr>
+              <w:t>ASearch</w:t>
+            </w:r>
+            <w:r>
+              <w:rPr>
+                <w:noProof/>
+                <w:webHidden/>
+              </w:rPr>
+              <w:tab/>
+            </w:r>
+            <w:r>
+              <w:rPr>
+                <w:noProof/>
+                <w:webHidden/>
+              </w:rPr>
+              <w:fldChar w:fldCharType="begin"/>
+            </w:r>
+            <w:r>
+              <w:rPr>
+                <w:noProof/>
+                <w:webHidden/>
+              </w:rPr>
+              <w:instrText xml:space="preserve"> PAGEREF _Toc512960748 \h </w:instrText>
+            </w:r>
+            <w:r>
+              <w:rPr>
+                <w:noProof/>
+                <w:webHidden/>
+              </w:rPr>
+            </w:r>
+            <w:r>
+              <w:rPr>
+                <w:noProof/>
+                <w:webHidden/>
+              </w:rPr>
+              <w:fldChar w:fldCharType="separate"/>
+            </w:r>
+            <w:r>
+              <w:rPr>
+                <w:noProof/>
+                <w:webHidden/>
+              </w:rPr>
+              <w:t>6</w:t>
+            </w:r>
+            <w:r>
+              <w:rPr>
+                <w:noProof/>
+                <w:webHidden/>
+              </w:rPr>
+              <w:fldChar w:fldCharType="end"/>
+            </w:r>
+          </w:hyperlink>
+        </w:p>
+        <w:p>
+          <w:pPr>
+            <w:pStyle w:val="TOC3"/>
+            <w:tabs>
+              <w:tab w:val="right" w:leader="dot" w:pos="9016"/>
+            </w:tabs>
+            <w:rPr>
+              <w:rFonts w:eastAsiaTheme="minorEastAsia"/>
+              <w:noProof/>
+              <w:lang w:eastAsia="en-AU"/>
+            </w:rPr>
+          </w:pPr>
+          <w:hyperlink w:anchor="_Toc512960749" w:history="1">
+            <w:r>
+              <w:rPr>
+                <w:rStyle w:val="Hyperlink"/>
+                <w:noProof/>
+              </w:rPr>
+              <w:t>DirectedEdge</w:t>
+            </w:r>
+            <w:r>
+              <w:rPr>
+                <w:noProof/>
+                <w:webHidden/>
+              </w:rPr>
+              <w:tab/>
+            </w:r>
+            <w:r>
+              <w:rPr>
+                <w:noProof/>
+                <w:webHidden/>
+              </w:rPr>
+              <w:fldChar w:fldCharType="begin"/>
+            </w:r>
+            <w:r>
+              <w:rPr>
+                <w:noProof/>
+                <w:webHidden/>
+              </w:rPr>
+              <w:instrText xml:space="preserve"> PAGEREF _Toc512960749 \h </w:instrText>
+            </w:r>
+            <w:r>
+              <w:rPr>
+                <w:noProof/>
+                <w:webHidden/>
+              </w:rPr>
+            </w:r>
+            <w:r>
+              <w:rPr>
+                <w:noProof/>
+                <w:webHidden/>
+              </w:rPr>
+              <w:fldChar w:fldCharType="separate"/>
+            </w:r>
+            <w:r>
+              <w:rPr>
+                <w:noProof/>
+                <w:webHidden/>
+              </w:rPr>
+              <w:t>6</w:t>
+            </w:r>
+            <w:r>
+              <w:rPr>
+                <w:noProof/>
+                <w:webHidden/>
+              </w:rPr>
+              <w:fldChar w:fldCharType="end"/>
+            </w:r>
+          </w:hyperlink>
+        </w:p>
+        <w:p>
+          <w:pPr>
+            <w:pStyle w:val="TOC3"/>
+            <w:tabs>
+              <w:tab w:val="right" w:leader="dot" w:pos="9016"/>
+            </w:tabs>
+            <w:rPr>
+              <w:rFonts w:eastAsiaTheme="minorEastAsia"/>
+              <w:noProof/>
+              <w:lang w:eastAsia="en-AU"/>
+            </w:rPr>
+          </w:pPr>
+          <w:hyperlink w:anchor="_Toc512960750" w:history="1">
+            <w:r>
+              <w:rPr>
+                <w:rStyle w:val="Hyperlink"/>
+                <w:noProof/>
+              </w:rPr>
+              <w:t>Node</w:t>
+            </w:r>
+            <w:r>
+              <w:rPr>
+                <w:noProof/>
+                <w:webHidden/>
+              </w:rPr>
+              <w:tab/>
+            </w:r>
+            <w:r>
+              <w:rPr>
+                <w:noProof/>
+                <w:webHidden/>
+              </w:rPr>
+              <w:fldChar w:fldCharType="begin"/>
+            </w:r>
+            <w:r>
+              <w:rPr>
+                <w:noProof/>
+                <w:webHidden/>
+              </w:rPr>
+              <w:instrText xml:space="preserve"> PAGEREF _Toc512960750 \h </w:instrText>
+            </w:r>
+            <w:r>
+              <w:rPr>
+                <w:noProof/>
+                <w:webHidden/>
+              </w:rPr>
+            </w:r>
+            <w:r>
+              <w:rPr>
+                <w:noProof/>
+                <w:webHidden/>
+              </w:rPr>
+              <w:fldChar w:fldCharType="separate"/>
+            </w:r>
+            <w:r>
+              <w:rPr>
+                <w:noProof/>
+                <w:webHidden/>
+              </w:rPr>
+              <w:t>7</w:t>
+            </w:r>
+            <w:r>
+              <w:rPr>
+                <w:noProof/>
+                <w:webHidden/>
+              </w:rPr>
+              <w:fldChar w:fldCharType="end"/>
+            </w:r>
+          </w:hyperlink>
+        </w:p>
+        <w:p>
+          <w:pPr>
+            <w:pStyle w:val="TOC3"/>
+            <w:tabs>
+              <w:tab w:val="right" w:leader="dot" w:pos="9016"/>
+            </w:tabs>
+            <w:rPr>
+              <w:rFonts w:eastAsiaTheme="minorEastAsia"/>
+              <w:noProof/>
+              <w:lang w:eastAsia="en-AU"/>
+            </w:rPr>
+          </w:pPr>
+          <w:hyperlink w:anchor="_Toc512960751" w:history="1">
+            <w:r>
+              <w:rPr>
+                <w:rStyle w:val="Hyperlink"/>
+                <w:noProof/>
+              </w:rPr>
+              <w:t>GraphOfPorts</w:t>
+            </w:r>
+            <w:r>
+              <w:rPr>
+                <w:noProof/>
+                <w:webHidden/>
+              </w:rPr>
+              <w:tab/>
+            </w:r>
+            <w:r>
+              <w:rPr>
+                <w:noProof/>
+                <w:webHidden/>
+              </w:rPr>
+              <w:fldChar w:fldCharType="begin"/>
+            </w:r>
+            <w:r>
+              <w:rPr>
+                <w:noProof/>
+                <w:webHidden/>
+              </w:rPr>
+              <w:instrText xml:space="preserve"> PAGEREF _Toc512960751 \h </w:instrText>
+            </w:r>
+            <w:r>
+              <w:rPr>
+                <w:noProof/>
+                <w:webHidden/>
+              </w:rPr>
+            </w:r>
+            <w:r>
+              <w:rPr>
+                <w:noProof/>
+                <w:webHidden/>
+              </w:rPr>
+              <w:fldChar w:fldCharType="separate"/>
+            </w:r>
+            <w:r>
+              <w:rPr>
+                <w:noProof/>
+                <w:webHidden/>
+              </w:rPr>
+              <w:t>7</w:t>
+            </w:r>
+            <w:r>
+              <w:rPr>
+                <w:noProof/>
+                <w:webHidden/>
+              </w:rPr>
+              <w:fldChar w:fldCharType="end"/>
+            </w:r>
+          </w:hyperlink>
+        </w:p>
+        <w:p>
+          <w:pPr>
+            <w:pStyle w:val="TOC3"/>
+            <w:tabs>
+              <w:tab w:val="right" w:leader="dot" w:pos="9016"/>
+            </w:tabs>
+            <w:rPr>
+              <w:rFonts w:eastAsiaTheme="minorEastAsia"/>
+              <w:noProof/>
+              <w:lang w:eastAsia="en-AU"/>
+            </w:rPr>
+          </w:pPr>
+          <w:hyperlink w:anchor="_Toc512960752" w:history="1">
+            <w:r>
+              <w:rPr>
+                <w:rStyle w:val="Hyperlink"/>
+                <w:noProof/>
+              </w:rPr>
+              <w:t>NodeComparator</w:t>
+            </w:r>
+            <w:r>
+              <w:rPr>
+                <w:noProof/>
+                <w:webHidden/>
+              </w:rPr>
+              <w:tab/>
+            </w:r>
+            <w:r>
+              <w:rPr>
+                <w:noProof/>
+                <w:webHidden/>
+              </w:rPr>
+              <w:fldChar w:fldCharType="begin"/>
+            </w:r>
+            <w:r>
+              <w:rPr>
+                <w:noProof/>
+                <w:webHidden/>
+              </w:rPr>
+              <w:instrText xml:space="preserve"> PAGEREF _Toc512960752 \h </w:instrText>
+            </w:r>
+            <w:r>
+              <w:rPr>
+                <w:noProof/>
+                <w:webHidden/>
+              </w:rPr>
+            </w:r>
+            <w:r>
+              <w:rPr>
+                <w:noProof/>
+                <w:webHidden/>
+              </w:rPr>
+              <w:fldChar w:fldCharType="separate"/>
+            </w:r>
+            <w:r>
+              <w:rPr>
+                <w:noProof/>
+                <w:webHidden/>
+              </w:rPr>
+              <w:t>7</w:t>
+            </w:r>
+            <w:r>
+              <w:rPr>
+                <w:noProof/>
+                <w:webHidden/>
+              </w:rPr>
+              <w:fldChar w:fldCharType="end"/>
+            </w:r>
+          </w:hyperlink>
+        </w:p>
+        <w:p>
+          <w:pPr>
+            <w:pStyle w:val="TOC3"/>
+            <w:tabs>
+              <w:tab w:val="right" w:leader="dot" w:pos="9016"/>
+            </w:tabs>
+            <w:rPr>
+              <w:rFonts w:eastAsiaTheme="minorEastAsia"/>
+              <w:noProof/>
+              <w:lang w:eastAsia="en-AU"/>
+            </w:rPr>
+          </w:pPr>
+          <w:hyperlink w:anchor="_Toc512960753" w:history="1">
+            <w:r>
+              <w:rPr>
+                <w:rStyle w:val="Hyperlink"/>
+                <w:noProof/>
+              </w:rPr>
+              <w:t>searchNode</w:t>
+            </w:r>
+            <w:r>
+              <w:rPr>
+                <w:noProof/>
+                <w:webHidden/>
+              </w:rPr>
+              <w:tab/>
+            </w:r>
+            <w:r>
+              <w:rPr>
+                <w:noProof/>
+                <w:webHidden/>
+              </w:rPr>
+              <w:fldChar w:fldCharType="begin"/>
+            </w:r>
+            <w:r>
+              <w:rPr>
+                <w:noProof/>
+                <w:webHidden/>
+              </w:rPr>
+              <w:instrText xml:space="preserve"> PAGEREF _Toc512960753 \h </w:instrText>
+            </w:r>
+            <w:r>
+              <w:rPr>
+                <w:noProof/>
+                <w:webHidden/>
+              </w:rPr>
+            </w:r>
+            <w:r>
+              <w:rPr>
+                <w:noProof/>
+                <w:webHidden/>
+              </w:rPr>
+              <w:fldChar w:fldCharType="separate"/>
+            </w:r>
+            <w:r>
+              <w:rPr>
+                <w:noProof/>
+                <w:webHidden/>
+              </w:rPr>
+              <w:t>7</w:t>
+            </w:r>
+            <w:r>
+              <w:rPr>
+                <w:noProof/>
+                <w:webHidden/>
+              </w:rPr>
+              <w:fldChar w:fldCharType="end"/>
+            </w:r>
+          </w:hyperlink>
+        </w:p>
+        <w:p>
+          <w:pPr>
+            <w:pStyle w:val="TOC3"/>
+            <w:tabs>
+              <w:tab w:val="right" w:leader="dot" w:pos="9016"/>
+            </w:tabs>
+            <w:rPr>
+              <w:rFonts w:eastAsiaTheme="minorEastAsia"/>
+              <w:noProof/>
+              <w:lang w:eastAsia="en-AU"/>
+            </w:rPr>
+          </w:pPr>
+          <w:hyperlink w:anchor="_Toc512960754" w:history="1">
+            <w:r>
+              <w:rPr>
+                <w:rStyle w:val="Hyperlink"/>
+                <w:noProof/>
+              </w:rPr>
+              <w:t>ShipmentPlanner</w:t>
+            </w:r>
+            <w:r>
+              <w:rPr>
+                <w:noProof/>
+                <w:webHidden/>
+              </w:rPr>
+              <w:tab/>
+            </w:r>
+            <w:r>
+              <w:rPr>
+                <w:noProof/>
+                <w:webHidden/>
+              </w:rPr>
+              <w:fldChar w:fldCharType="begin"/>
+            </w:r>
+            <w:r>
+              <w:rPr>
+                <w:noProof/>
+                <w:webHidden/>
+              </w:rPr>
+              <w:instrText xml:space="preserve"> PAGEREF _Toc512960754 \h </w:instrText>
+            </w:r>
+            <w:r>
+              <w:rPr>
+                <w:noProof/>
+                <w:webHidden/>
+              </w:rPr>
+            </w:r>
+            <w:r>
+              <w:rPr>
+                <w:noProof/>
+                <w:webHidden/>
+              </w:rPr>
+              <w:fldChar w:fldCharType="separate"/>
+            </w:r>
+            <w:r>
+              <w:rPr>
+                <w:noProof/>
+                <w:webHidden/>
+              </w:rPr>
+              <w:t>8</w:t>
+            </w:r>
+            <w:r>
+              <w:rPr>
+                <w:noProof/>
+                <w:webHidden/>
+              </w:rPr>
+              <w:fldChar w:fldCharType="end"/>
+            </w:r>
+          </w:hyperlink>
+        </w:p>
+        <w:p>
+          <w:pPr>
+            <w:pStyle w:val="TOC2"/>
+            <w:tabs>
+              <w:tab w:val="right" w:leader="dot" w:pos="9016"/>
+            </w:tabs>
+            <w:rPr>
+              <w:rFonts w:eastAsiaTheme="minorEastAsia"/>
+              <w:noProof/>
+              <w:lang w:eastAsia="en-AU"/>
+            </w:rPr>
+          </w:pPr>
+          <w:hyperlink w:anchor="_Toc512960755" w:history="1">
+            <w:r>
+              <w:rPr>
+                <w:rStyle w:val="Hyperlink"/>
+                <w:noProof/>
+              </w:rPr>
               <w:t>Run-time complexity analysis</w:t>
             </w:r>
             <w:r>
@@ -827,7 +1691,7 @@
                 <w:noProof/>
                 <w:webHidden/>
               </w:rPr>
-              <w:instrText xml:space="preserve"> PAGEREF _Toc511769290 \h </w:instrText>
+              <w:instrText xml:space="preserve"> PAGEREF _Toc512960755 \h </w:instrText>
             </w:r>
             <w:r>
               <w:rPr>
@@ -847,7 +1711,7 @@
                 <w:noProof/>
                 <w:webHidden/>
               </w:rPr>
-              <w:t>3</w:t>
+              <w:t>8</w:t>
             </w:r>
             <w:r>
               <w:rPr>
@@ -879,14 +1743,11 @@
       <w:pPr>
         <w:pStyle w:val="NoSpacing"/>
       </w:pPr>
-      <w:bookmarkStart w:id="0" w:name="_Toc511769279"/>
     </w:p>
     <w:p>
       <w:pPr>
         <w:pStyle w:val="NoSpacing"/>
       </w:pPr>
-      <w:bookmarkStart w:id="1" w:name="_GoBack"/>
-      <w:bookmarkEnd w:id="1"/>
     </w:p>
     <w:p>
       <w:pPr>
@@ -934,26 +1795,17 @@
       </w:pPr>
     </w:p>
     <w:p/>
-    <w:p/>
-    <w:p/>
-    <w:p/>
-    <w:p/>
-    <w:p/>
-    <w:p/>
-    <w:p/>
     <w:p>
       <w:pPr>
         <w:pStyle w:val="Heading1"/>
       </w:pPr>
-      <w:r>
-        <w:lastRenderedPageBreak/>
+      <w:bookmarkStart w:id="0" w:name="_Toc512960732"/>
+      <w:r>
         <w:t xml:space="preserve">Initial Diagram </w:t>
       </w:r>
-      <w:proofErr w:type="gramStart"/>
-      <w:r>
-        <w:t>And</w:t>
-      </w:r>
-      <w:proofErr w:type="gramEnd"/>
+      <w:r>
+        <w:t>and</w:t>
+      </w:r>
       <w:r>
         <w:t xml:space="preserve"> Design</w:t>
       </w:r>
@@ -961,7 +1813,13 @@
     </w:p>
     <w:p>
       <w:r>
-        <w:t>This UML diagram is the first one I made before I started any coding, I tried using this exact design however ran into some problems following it exactly, the final UML diagram (after coding) is very similar with some slight changes however the overall design is almost exactly the same (removed some of the redundant classes) I also realised I needed to make a custom class for my comparator to keep my priority queue updated</w:t>
+        <w:t xml:space="preserve">This UML diagram is the first one I made before I started any coding, I tried using this exact design however ran into some problems following it </w:t>
+      </w:r>
+      <w:r>
+        <w:t xml:space="preserve">the final UML designed after actually coding it was completely different as this ended up being a greedy first search and the design I followed </w:t>
+      </w:r>
+      <w:r>
+        <w:t>ended up not implementing A*. in turn I had to redesign a majority of the initial design and also recode the entire project to follow A* properly</w:t>
       </w:r>
     </w:p>
     <w:p>
@@ -987,7 +1845,7 @@
                     </pic:cNvPicPr>
                   </pic:nvPicPr>
                   <pic:blipFill>
-                    <a:blip r:embed="rId7" cstate="print">
+                    <a:blip r:embed="rId8" cstate="print">
                       <a:extLst>
                         <a:ext uri="{28A0092B-C50C-407E-A947-70E740481C1C}">
                           <a14:useLocalDpi xmlns:a14="http://schemas.microsoft.com/office/drawing/2010/main" val="0"/>
@@ -1022,66 +1880,52 @@
     <w:p/>
     <w:p/>
     <w:p/>
-    <w:p>
-      <w:pPr>
-        <w:pStyle w:val="Heading1"/>
-      </w:pPr>
-    </w:p>
     <w:p/>
     <w:p/>
     <w:p/>
+    <w:p/>
+    <w:p/>
     <w:p>
       <w:pPr>
         <w:pStyle w:val="Heading1"/>
       </w:pPr>
-      <w:bookmarkStart w:id="2" w:name="_Toc511769280"/>
-      <w:r>
-        <w:lastRenderedPageBreak/>
+      <w:bookmarkStart w:id="1" w:name="_Toc512960733"/>
+      <w:r>
         <w:t>Final UML class diagram</w:t>
       </w:r>
-      <w:bookmarkEnd w:id="2"/>
-    </w:p>
-    <w:p>
-      <w:r>
-        <w:t>After I made a few minor changes to the design, and ma</w:t>
-      </w:r>
-      <w:r>
-        <w:t>king</w:t>
-      </w:r>
-      <w:r>
-        <w:t xml:space="preserve"> it actually work above design is almost exactly correct however the port class is redundant and I didn’t include the comparator class to make my custom comparator that uses the heuristic as a scoring system. Also a few changes were made to the fields and methods but the overall design is very </w:t>
-      </w:r>
-      <w:r>
-        <w:t>similar (also changed class names)</w:t>
-      </w:r>
-      <w:r>
-        <w:t>.</w:t>
-      </w:r>
-      <w:r>
-        <w:t xml:space="preserve"> Methods were added (some helper functions and so) to make it possible as the above design didn’t really encounter problems till coding and debugging. The reason so many lines cross over is the operate class which does all the testing technically relies on all the other classes and uses them, there is a connection but if they weren’t considered </w:t>
-      </w:r>
-      <w:r>
-        <w:t xml:space="preserve">and it only relied on </w:t>
-      </w:r>
-      <w:proofErr w:type="spellStart"/>
-      <w:r>
-        <w:t>ASearch</w:t>
-      </w:r>
-      <w:proofErr w:type="spellEnd"/>
-      <w:r>
-        <w:t xml:space="preserve"> and Graph, this diagram would have a lot less collisions which were unavoidable.</w:t>
-      </w:r>
-    </w:p>
-    <w:p>
+      <w:bookmarkEnd w:id="1"/>
+    </w:p>
+    <w:p>
+      <w:r>
+        <w:t>When I had finished the code the UML diagram and design ended up being entirely different</w:t>
+      </w:r>
+      <w:r>
+        <w:t xml:space="preserve">, when implementing A* I realised I needed to be </w:t>
+      </w:r>
+      <w:r>
+        <w:t>able</w:t>
+      </w:r>
+      <w:r>
+        <w:t xml:space="preserve"> to follow multiple paths of shipments at once. To do this I added in a new class of search Node, which is essentially a path</w:t>
+      </w:r>
+      <w:r>
+        <w:t xml:space="preserve">. I also decided to implement my heuristic to become admissible and also be implemented in the A* search itself rather than the comparator. </w:t>
+      </w:r>
+      <w:r>
+        <w:t xml:space="preserve"> </w:t>
+      </w:r>
+      <w:r>
+        <w:t>I also decided to bootstrap my shipment planner class rather than do the operate class as shown above and in the previous assignment and implement the data processing, so multiple instance of shipment planner can be called. This re-design was based on the fact I did not follow A* search and tried to do it with a greedy search, and overall code re-design to correctly implement the problem at hand</w:t>
+      </w:r>
       <w:r>
         <w:rPr>
           <w:noProof/>
         </w:rPr>
         <w:drawing>
-          <wp:inline distT="0" distB="0" distL="0" distR="0" wp14:anchorId="577B18E5" wp14:editId="17E1F90C">
-            <wp:extent cx="5724525" cy="6000750"/>
-            <wp:effectExtent l="0" t="0" r="9525" b="0"/>
-            <wp:docPr id="2" name="Picture 2"/>
+          <wp:inline distT="0" distB="0" distL="0" distR="0" wp14:anchorId="3306CF99" wp14:editId="2B6C3553">
+            <wp:extent cx="5727700" cy="5953760"/>
+            <wp:effectExtent l="0" t="0" r="6350" b="8890"/>
+            <wp:docPr id="2" name="Picture 2" descr="C:\Users\Abs Tawfik\Downloads\Copy of ass2 (1).png"/>
             <wp:cNvGraphicFramePr>
               <a:graphicFrameLocks xmlns:a="http://schemas.openxmlformats.org/drawingml/2006/main" noChangeAspect="1"/>
             </wp:cNvGraphicFramePr>
@@ -1089,13 +1933,13 @@
               <a:graphicData uri="http://schemas.openxmlformats.org/drawingml/2006/picture">
                 <pic:pic xmlns:pic="http://schemas.openxmlformats.org/drawingml/2006/picture">
                   <pic:nvPicPr>
-                    <pic:cNvPr id="0" name="Picture 2"/>
+                    <pic:cNvPr id="0" name="Picture 1" descr="C:\Users\Abs Tawfik\Downloads\Copy of ass2 (1).png"/>
                     <pic:cNvPicPr>
                       <a:picLocks noChangeAspect="1" noChangeArrowheads="1"/>
                     </pic:cNvPicPr>
                   </pic:nvPicPr>
                   <pic:blipFill>
-                    <a:blip r:embed="rId8">
+                    <a:blip r:embed="rId9" cstate="print">
                       <a:extLst>
                         <a:ext uri="{28A0092B-C50C-407E-A947-70E740481C1C}">
                           <a14:useLocalDpi xmlns:a14="http://schemas.microsoft.com/office/drawing/2010/main" val="0"/>
@@ -1110,7 +1954,7 @@
                   <pic:spPr bwMode="auto">
                     <a:xfrm>
                       <a:off x="0" y="0"/>
-                      <a:ext cx="5724525" cy="6000750"/>
+                      <a:ext cx="5727700" cy="5953760"/>
                     </a:xfrm>
                     <a:prstGeom prst="rect">
                       <a:avLst/>
@@ -1128,124 +1972,1944 @@
       </w:r>
     </w:p>
     <w:p/>
+    <w:p>
+      <w:pPr>
+        <w:pStyle w:val="Heading1"/>
+        <w:rPr>
+          <w:rFonts w:asciiTheme="minorHAnsi" w:eastAsiaTheme="minorHAnsi" w:hAnsiTheme="minorHAnsi" w:cstheme="minorBidi"/>
+          <w:color w:val="auto"/>
+          <w:sz w:val="22"/>
+          <w:szCs w:val="22"/>
+        </w:rPr>
+      </w:pPr>
+    </w:p>
+    <w:p>
+      <w:pPr>
+        <w:pStyle w:val="Heading1"/>
+      </w:pPr>
+      <w:bookmarkStart w:id="2" w:name="_Toc512960734"/>
+      <w:r>
+        <w:t>Project Design</w:t>
+      </w:r>
+      <w:bookmarkEnd w:id="2"/>
+    </w:p>
+    <w:p>
+      <w:pPr>
+        <w:pStyle w:val="Heading2"/>
+      </w:pPr>
+      <w:bookmarkStart w:id="3" w:name="_Toc512960735"/>
+      <w:r>
+        <w:t>Walkthrough</w:t>
+      </w:r>
+      <w:r>
+        <w:t>s</w:t>
+      </w:r>
+      <w:bookmarkEnd w:id="3"/>
+    </w:p>
+    <w:p>
+      <w:pPr>
+        <w:pStyle w:val="Heading3"/>
+      </w:pPr>
+      <w:bookmarkStart w:id="4" w:name="_Toc512960736"/>
+      <w:r>
+        <w:t>For Refuelling Request</w:t>
+      </w:r>
+      <w:bookmarkEnd w:id="4"/>
+    </w:p>
+    <w:p>
+      <w:pPr>
+        <w:pStyle w:val="ListParagraph"/>
+        <w:numPr>
+          <w:ilvl w:val="0"/>
+          <w:numId w:val="1"/>
+        </w:numPr>
+      </w:pPr>
+      <w:r>
+        <w:t>ShipmentPlanner class will read input line by line</w:t>
+      </w:r>
+    </w:p>
+    <w:p>
+      <w:pPr>
+        <w:pStyle w:val="ListParagraph"/>
+        <w:numPr>
+          <w:ilvl w:val="0"/>
+          <w:numId w:val="1"/>
+        </w:numPr>
+      </w:pPr>
+      <w:r>
+        <w:t>ShipmentPlanner will separate the comment from the request</w:t>
+      </w:r>
+    </w:p>
+    <w:p>
+      <w:pPr>
+        <w:pStyle w:val="ListParagraph"/>
+        <w:numPr>
+          <w:ilvl w:val="0"/>
+          <w:numId w:val="1"/>
+        </w:numPr>
+      </w:pPr>
+      <w:r>
+        <w:t>ShipmentPlanner will read the first word and check if it is “Refuelling”</w:t>
+      </w:r>
+    </w:p>
+    <w:p>
+      <w:pPr>
+        <w:pStyle w:val="ListParagraph"/>
+        <w:numPr>
+          <w:ilvl w:val="0"/>
+          <w:numId w:val="1"/>
+        </w:numPr>
+      </w:pPr>
+      <w:r>
+        <w:t>If it isn’t go to the other 2 checks, or skip to next line</w:t>
+      </w:r>
+    </w:p>
+    <w:p>
+      <w:pPr>
+        <w:pStyle w:val="ListParagraph"/>
+        <w:numPr>
+          <w:ilvl w:val="0"/>
+          <w:numId w:val="1"/>
+        </w:numPr>
+      </w:pPr>
+      <w:r>
+        <w:t>ShipmentPlanner class will check if the input is valid</w:t>
+      </w:r>
+    </w:p>
+    <w:p>
+      <w:pPr>
+        <w:pStyle w:val="ListParagraph"/>
+        <w:numPr>
+          <w:ilvl w:val="0"/>
+          <w:numId w:val="1"/>
+        </w:numPr>
+      </w:pPr>
+      <w:r>
+        <w:t>ShipmentPlanner class will then call on the Node class to create a node with the request input</w:t>
+      </w:r>
+    </w:p>
+    <w:p>
+      <w:pPr>
+        <w:pStyle w:val="ListParagraph"/>
+        <w:numPr>
+          <w:ilvl w:val="0"/>
+          <w:numId w:val="1"/>
+        </w:numPr>
+      </w:pPr>
+      <w:r>
+        <w:t>Node class will use the refuel time, and the string name of the port to create a Node instantized with that input</w:t>
+      </w:r>
+    </w:p>
+    <w:p>
+      <w:pPr>
+        <w:pStyle w:val="ListParagraph"/>
+        <w:numPr>
+          <w:ilvl w:val="0"/>
+          <w:numId w:val="1"/>
+        </w:numPr>
+      </w:pPr>
+      <w:r>
+        <w:t>ShipmentPlanner class will then add that node to the list of vertices’</w:t>
+      </w:r>
+    </w:p>
+    <w:p>
+      <w:pPr>
+        <w:pStyle w:val="Heading3"/>
+      </w:pPr>
+      <w:bookmarkStart w:id="5" w:name="_Toc512960737"/>
+      <w:r>
+        <w:t>For Time Request</w:t>
+      </w:r>
+      <w:bookmarkEnd w:id="5"/>
+    </w:p>
+    <w:p>
+      <w:pPr>
+        <w:pStyle w:val="ListParagraph"/>
+        <w:numPr>
+          <w:ilvl w:val="0"/>
+          <w:numId w:val="2"/>
+        </w:numPr>
+      </w:pPr>
+      <w:r>
+        <w:t>ShipmentPlanner class will read input line by line</w:t>
+      </w:r>
+    </w:p>
+    <w:p>
+      <w:pPr>
+        <w:pStyle w:val="ListParagraph"/>
+        <w:numPr>
+          <w:ilvl w:val="0"/>
+          <w:numId w:val="2"/>
+        </w:numPr>
+      </w:pPr>
+      <w:r>
+        <w:t>ShipmentPlanner will separate the comment from the request</w:t>
+      </w:r>
+    </w:p>
+    <w:p>
+      <w:pPr>
+        <w:pStyle w:val="ListParagraph"/>
+        <w:numPr>
+          <w:ilvl w:val="0"/>
+          <w:numId w:val="2"/>
+        </w:numPr>
+      </w:pPr>
+      <w:r>
+        <w:t>ShipmentPlanner will read the first word and check if it is “Time”</w:t>
+      </w:r>
+    </w:p>
+    <w:p>
+      <w:pPr>
+        <w:pStyle w:val="ListParagraph"/>
+        <w:numPr>
+          <w:ilvl w:val="0"/>
+          <w:numId w:val="2"/>
+        </w:numPr>
+      </w:pPr>
+      <w:r>
+        <w:t>If it isn’t go to the other checks, or skip to next line</w:t>
+      </w:r>
+    </w:p>
+    <w:p>
+      <w:pPr>
+        <w:pStyle w:val="ListParagraph"/>
+        <w:numPr>
+          <w:ilvl w:val="0"/>
+          <w:numId w:val="2"/>
+        </w:numPr>
+      </w:pPr>
+      <w:r>
+        <w:t>ShipmentPlanner class will check if the input is valid</w:t>
+      </w:r>
+    </w:p>
+    <w:p>
+      <w:pPr>
+        <w:pStyle w:val="ListParagraph"/>
+        <w:numPr>
+          <w:ilvl w:val="0"/>
+          <w:numId w:val="2"/>
+        </w:numPr>
+      </w:pPr>
+      <w:r>
+        <w:t xml:space="preserve">ShipmentPlanner class will then </w:t>
+      </w:r>
+      <w:r>
+        <w:t>check if the graph flag is false</w:t>
+      </w:r>
+    </w:p>
+    <w:p>
+      <w:pPr>
+        <w:pStyle w:val="ListParagraph"/>
+        <w:numPr>
+          <w:ilvl w:val="0"/>
+          <w:numId w:val="2"/>
+        </w:numPr>
+      </w:pPr>
+      <w:r>
+        <w:t>If the graph flag is false, it will create a new graph with size vertex list size and set the flag to be true</w:t>
+      </w:r>
+    </w:p>
+    <w:p>
+      <w:pPr>
+        <w:pStyle w:val="ListParagraph"/>
+        <w:numPr>
+          <w:ilvl w:val="0"/>
+          <w:numId w:val="2"/>
+        </w:numPr>
+      </w:pPr>
+      <w:r>
+        <w:t>The graph class will then insert an edge between the two nodes scanned from input and the weight of the edge</w:t>
+      </w:r>
+    </w:p>
+    <w:p>
+      <w:pPr>
+        <w:pStyle w:val="Heading3"/>
+      </w:pPr>
+      <w:bookmarkStart w:id="6" w:name="_Toc512960738"/>
+      <w:r>
+        <w:t>For Shipment Request</w:t>
+      </w:r>
+      <w:bookmarkEnd w:id="6"/>
+    </w:p>
+    <w:p>
+      <w:pPr>
+        <w:pStyle w:val="ListParagraph"/>
+        <w:numPr>
+          <w:ilvl w:val="0"/>
+          <w:numId w:val="3"/>
+        </w:numPr>
+      </w:pPr>
+      <w:r>
+        <w:t>ShipmentPlanner class will read input line by line</w:t>
+      </w:r>
+    </w:p>
+    <w:p>
+      <w:pPr>
+        <w:pStyle w:val="ListParagraph"/>
+        <w:numPr>
+          <w:ilvl w:val="0"/>
+          <w:numId w:val="3"/>
+        </w:numPr>
+      </w:pPr>
+      <w:r>
+        <w:t>ShipmentPlanner will separate the comment from the request</w:t>
+      </w:r>
+    </w:p>
+    <w:p>
+      <w:pPr>
+        <w:pStyle w:val="ListParagraph"/>
+        <w:numPr>
+          <w:ilvl w:val="0"/>
+          <w:numId w:val="3"/>
+        </w:numPr>
+      </w:pPr>
+      <w:r>
+        <w:t>ShipmentPlanner will read the first word and check if it is “Shipment”</w:t>
+      </w:r>
+    </w:p>
+    <w:p>
+      <w:pPr>
+        <w:pStyle w:val="ListParagraph"/>
+        <w:numPr>
+          <w:ilvl w:val="0"/>
+          <w:numId w:val="3"/>
+        </w:numPr>
+      </w:pPr>
+      <w:r>
+        <w:t>If it isn’t skip to next line</w:t>
+      </w:r>
+    </w:p>
+    <w:p>
+      <w:pPr>
+        <w:pStyle w:val="ListParagraph"/>
+        <w:numPr>
+          <w:ilvl w:val="0"/>
+          <w:numId w:val="3"/>
+        </w:numPr>
+      </w:pPr>
+      <w:r>
+        <w:t>ShipmentPlanner class will check if the input is valid</w:t>
+      </w:r>
+    </w:p>
+    <w:p>
+      <w:pPr>
+        <w:pStyle w:val="ListParagraph"/>
+        <w:numPr>
+          <w:ilvl w:val="0"/>
+          <w:numId w:val="3"/>
+        </w:numPr>
+      </w:pPr>
+      <w:r>
+        <w:t>The directed edge class will create a directed edge from the FROM node to the TO node scanned from input</w:t>
+      </w:r>
+    </w:p>
+    <w:p>
+      <w:pPr>
+        <w:pStyle w:val="ListParagraph"/>
+        <w:numPr>
+          <w:ilvl w:val="0"/>
+          <w:numId w:val="3"/>
+        </w:numPr>
+      </w:pPr>
+      <w:r>
+        <w:t>This directed edge will then be stored in the schedule.</w:t>
+      </w:r>
+    </w:p>
+    <w:p>
+      <w:pPr>
+        <w:pStyle w:val="Heading3"/>
+      </w:pPr>
+      <w:bookmarkStart w:id="7" w:name="_Toc512960739"/>
+      <w:r>
+        <w:t>For A* search</w:t>
+      </w:r>
+      <w:bookmarkEnd w:id="7"/>
+    </w:p>
+    <w:p>
+      <w:pPr>
+        <w:pStyle w:val="ListParagraph"/>
+        <w:numPr>
+          <w:ilvl w:val="0"/>
+          <w:numId w:val="4"/>
+        </w:numPr>
+      </w:pPr>
+      <w:r>
+        <w:t xml:space="preserve">ShipmentPlanner class will call the A* search from the previously scanned input </w:t>
+      </w:r>
+    </w:p>
+    <w:p>
+      <w:pPr>
+        <w:pStyle w:val="ListParagraph"/>
+        <w:numPr>
+          <w:ilvl w:val="0"/>
+          <w:numId w:val="4"/>
+        </w:numPr>
+      </w:pPr>
+      <w:r>
+        <w:t xml:space="preserve">ShipmentPlanner class will </w:t>
+      </w:r>
+      <w:r>
+        <w:t>then pass the graph and schedule into the A* class</w:t>
+      </w:r>
+    </w:p>
+    <w:p>
+      <w:pPr>
+        <w:pStyle w:val="ListParagraph"/>
+        <w:numPr>
+          <w:ilvl w:val="0"/>
+          <w:numId w:val="4"/>
+        </w:numPr>
+      </w:pPr>
+      <w:r>
+        <w:t>A* search will perform the A* search given the graph and schedule</w:t>
+      </w:r>
+    </w:p>
+    <w:p>
+      <w:pPr>
+        <w:pStyle w:val="ListParagraph"/>
+        <w:numPr>
+          <w:ilvl w:val="0"/>
+          <w:numId w:val="4"/>
+        </w:numPr>
+      </w:pPr>
+      <w:r>
+        <w:t>A* search class will perform the A* search</w:t>
+      </w:r>
+    </w:p>
+    <w:p>
+      <w:pPr>
+        <w:pStyle w:val="ListParagraph"/>
+        <w:numPr>
+          <w:ilvl w:val="0"/>
+          <w:numId w:val="4"/>
+        </w:numPr>
+      </w:pPr>
+      <w:r>
+        <w:t>ShipmentPlanner class will now print out the path resultant from the A* search</w:t>
+      </w:r>
+    </w:p>
+    <w:p>
+      <w:pPr>
+        <w:pStyle w:val="Heading2"/>
+      </w:pPr>
+    </w:p>
+    <w:p>
+      <w:pPr>
+        <w:pStyle w:val="Heading2"/>
+      </w:pPr>
+    </w:p>
+    <w:p>
+      <w:pPr>
+        <w:pStyle w:val="Heading2"/>
+      </w:pPr>
+    </w:p>
+    <w:p>
+      <w:pPr>
+        <w:pStyle w:val="Heading2"/>
+      </w:pPr>
+    </w:p>
+    <w:p>
+      <w:pPr>
+        <w:pStyle w:val="Heading2"/>
+      </w:pPr>
+      <w:bookmarkStart w:id="8" w:name="_Toc512960740"/>
+      <w:r>
+        <w:t>Explaining how the graph is created</w:t>
+      </w:r>
+      <w:bookmarkEnd w:id="8"/>
+    </w:p>
+    <w:p>
+      <w:pPr>
+        <w:pStyle w:val="NoSpacing"/>
+      </w:pPr>
+      <w:r>
+        <w:t xml:space="preserve">The graph we are creating will have a list of vertices, </w:t>
+      </w:r>
+      <w:r>
+        <w:t xml:space="preserve">this will allow for the graph to allow for identification for the node. The graph will be created when it has a list of vertices and it will use the size of that list as the number of nodes. It will create a 2d matrix with list </w:t>
+      </w:r>
+      <w:r>
+        <w:t>size and</w:t>
+      </w:r>
+      <w:r>
+        <w:t xml:space="preserve"> initialise the matrix with -1 to show no new connections and a diagonal of 0 (since the distance from a node to itself = 0). This graph </w:t>
+      </w:r>
+      <w:r>
+        <w:t>will then be able to create edges by setting matrix values based on node index’s</w:t>
+      </w:r>
+    </w:p>
+    <w:p>
+      <w:pPr>
+        <w:pStyle w:val="Heading2"/>
+      </w:pPr>
+      <w:bookmarkStart w:id="9" w:name="_Toc512960741"/>
+      <w:r>
+        <w:t>Explaining how the A*</w:t>
+      </w:r>
+      <w:r>
+        <w:t xml:space="preserve"> </w:t>
+      </w:r>
+      <w:r>
+        <w:t xml:space="preserve">search </w:t>
+      </w:r>
+      <w:r>
+        <w:t xml:space="preserve">works and </w:t>
+      </w:r>
+      <w:r>
+        <w:t>search Nodes</w:t>
+      </w:r>
+      <w:r>
+        <w:t xml:space="preserve"> structure</w:t>
+      </w:r>
+      <w:bookmarkEnd w:id="9"/>
+    </w:p>
+    <w:p>
+      <w:pPr>
+        <w:pStyle w:val="NoSpacing"/>
+      </w:pPr>
+      <w:r>
+        <w:t xml:space="preserve">The A* search will </w:t>
+      </w:r>
+      <w:r>
+        <w:t xml:space="preserve">be using search nodes which are my implementation of a path. The A* search will compare these paths in order to find the best path. A search node is essentially a path that contains a parent in our case Sydney-&gt;Sydney will be the parent of all paths, the root of all paths. The reason I use Sydney-&gt;Sydney is because I work with shipments rather than nodes, in order to use Sydney as the beginning of all shipments I bootstrap Sydney with itself to add it as a parent to all paths. The children to a search node are all the shipments which compose the path from the parent. </w:t>
+      </w:r>
+      <w:r>
+        <w:t xml:space="preserve">In the search shipments are added to the children creating a new search node (path) with a different state. This is essentially how the A* search will create multiple paths to compare. </w:t>
+      </w:r>
+      <w:r>
+        <w:t xml:space="preserve">                                                                                                                                                                                                                                                                                                                                                                                                                                                                                                                                                                                                                                                                                                                                                                                                                                                                                                                                                  </w:t>
+      </w:r>
+    </w:p>
+    <w:p>
+      <w:pPr>
+        <w:pStyle w:val="Heading2"/>
+      </w:pPr>
+      <w:bookmarkStart w:id="10" w:name="_Toc512960742"/>
+      <w:r>
+        <w:t xml:space="preserve">Explaining </w:t>
+      </w:r>
+      <w:r>
+        <w:t>how the goal state is reached</w:t>
+      </w:r>
+      <w:bookmarkEnd w:id="10"/>
+      <w:r>
+        <w:t xml:space="preserve"> </w:t>
+      </w:r>
+    </w:p>
+    <w:p>
+      <w:pPr>
+        <w:pStyle w:val="NoSpacing"/>
+      </w:pPr>
+      <w:r>
+        <w:t xml:space="preserve">The goal state is reached when </w:t>
+      </w:r>
+      <w:r>
+        <w:t>the constructed path from the search node contains ALL the shipments on schedule. Once this condition is met the path is constructed from the search node and returned.</w:t>
+      </w:r>
+    </w:p>
+    <w:p>
+      <w:pPr>
+        <w:pStyle w:val="Heading2"/>
+      </w:pPr>
+      <w:bookmarkStart w:id="11" w:name="_Toc512960743"/>
+      <w:r>
+        <w:t>Explaining how the A*search knows</w:t>
+      </w:r>
+      <w:r>
+        <w:t xml:space="preserve"> if a path is on closed </w:t>
+      </w:r>
+      <w:r>
+        <w:t>or on</w:t>
+      </w:r>
+      <w:r>
+        <w:t xml:space="preserve"> open</w:t>
+      </w:r>
+      <w:bookmarkEnd w:id="11"/>
+    </w:p>
+    <w:p>
+      <w:pPr>
+        <w:pStyle w:val="NoSpacing"/>
+      </w:pPr>
+      <w:r>
+        <w:t>The A* search will know if a path is on open or on closed by comparing the search node with all the other search nodes on open and on closed. If another search node contains the same shipments as the search node we are comparing with but in a different order</w:t>
+      </w:r>
+    </w:p>
+    <w:p>
+      <w:pPr>
+        <w:pStyle w:val="NoSpacing"/>
+      </w:pPr>
+      <w:r>
+        <w:t>For example</w:t>
+      </w:r>
+    </w:p>
+    <w:p>
+      <w:pPr>
+        <w:pStyle w:val="NoSpacing"/>
+      </w:pPr>
+      <w:r>
+        <w:t>Sydney -&gt; Sydney [Shanghai -&gt; Manila, Singapore -&gt; Vancouver]</w:t>
+      </w:r>
+    </w:p>
+    <w:p>
+      <w:pPr>
+        <w:pStyle w:val="NoSpacing"/>
+      </w:pPr>
+      <w:r>
+        <w:t>Sydney-&gt; Sydney [Singapore-&gt;Vancouver, Shanghai -&gt; Manila]</w:t>
+      </w:r>
+    </w:p>
+    <w:p>
+      <w:pPr>
+        <w:pStyle w:val="NoSpacing"/>
+      </w:pPr>
+      <w:r>
+        <w:t xml:space="preserve">These two paths </w:t>
+      </w:r>
+      <w:r>
+        <w:t>are in the same state as both contain the exact same shipments. However, these two paths have a different cost, the first expanded path is</w:t>
+      </w:r>
+    </w:p>
+    <w:p>
+      <w:pPr>
+        <w:pStyle w:val="NoSpacing"/>
+      </w:pPr>
+      <w:r>
+        <w:t>Sydney-&gt;shanghai-&gt;manila-&gt;Singapore-&gt;Vancouver</w:t>
+      </w:r>
+    </w:p>
+    <w:p>
+      <w:pPr>
+        <w:pStyle w:val="NoSpacing"/>
+      </w:pPr>
+      <w:r>
+        <w:t>The second expanded path is</w:t>
+      </w:r>
+    </w:p>
+    <w:p>
+      <w:pPr>
+        <w:pStyle w:val="NoSpacing"/>
+      </w:pPr>
+      <w:r>
+        <w:t xml:space="preserve">Sydney-&gt;Singapore-&gt;Vancouver-&gt;Shanghai-&gt;manila </w:t>
+      </w:r>
+    </w:p>
+    <w:p>
+      <w:r>
+        <w:t xml:space="preserve">These two paths may be the same state, however have very different costs due to refuelling times AND edge weights when connecting paths. The order makes a difference. This difference in weighting allows us to remove certain paths from closed or remove certain paths from open. </w:t>
+      </w:r>
+      <w:r>
+        <w:t xml:space="preserve">This is also another way we are comparing multiple search paths </w:t>
+      </w:r>
+      <w:r>
+        <w:t>in order to find the path with the lowest cost as quickly as possible.</w:t>
+      </w:r>
+    </w:p>
+    <w:p>
+      <w:pPr>
+        <w:pStyle w:val="Heading2"/>
+      </w:pPr>
+      <w:bookmarkStart w:id="12" w:name="_Toc512960744"/>
+      <w:r>
+        <w:t>Why my heuristic is admissible</w:t>
+      </w:r>
+      <w:bookmarkEnd w:id="12"/>
+    </w:p>
+    <w:p>
+      <w:pPr>
+        <w:pStyle w:val="NoSpacing"/>
+      </w:pPr>
+      <w:r>
+        <w:t xml:space="preserve">The heuristic I chose is admissible because it is adding the remaining path DIRECTLY along with the closest distance to the nearest shipment. THIS WILL BE ADMISSIBLE because in order to actually reach goal state it must </w:t>
+      </w:r>
+      <w:r>
+        <w:t>at least</w:t>
+      </w:r>
+      <w:r>
+        <w:t xml:space="preserve"> go to any of its nearest shipments then complete the schedule, however it is under estimating because it is not linking the schedule, it is just adding the raw weights left if, Sydney -&gt; Vancouver and manila -&gt; Singapore was left it would not connect Vancouver -&gt; </w:t>
+      </w:r>
+      <w:r>
+        <w:lastRenderedPageBreak/>
+        <w:t xml:space="preserve">manila it would only just add the raw weight to get from Sydney -&gt; Vancouver and manila -&gt; Singapore, it would not account for linking, and Since our path has to choose between Sydney or manila as its next connection it will pick the distance closer, so if Sydney is closer to our node than manila it would chose manila because the path must connect to at least one of the nodes. This means that the heuristic will always be admissible as we are always underestimating the cost of the path. </w:t>
+      </w:r>
+    </w:p>
+    <w:p>
+      <w:pPr>
+        <w:pStyle w:val="Heading2"/>
+      </w:pPr>
+      <w:bookmarkStart w:id="13" w:name="_Toc512960745"/>
+      <w:r>
+        <w:t>Why I used LinkedList for my Lists</w:t>
+      </w:r>
+      <w:bookmarkEnd w:id="13"/>
+    </w:p>
+    <w:p>
+      <w:pPr>
+        <w:pStyle w:val="NoSpacing"/>
+      </w:pPr>
+      <w:r>
+        <w:t>Due to the time limit, since there was a lot more inserting and deletion, I tried to find the list ADT which does that best. While reading through multiple forums I found ArrayList is best for scanning through lists, however for insertion and deletion linked list was better.</w:t>
+      </w:r>
+    </w:p>
+    <w:p>
+      <w:pPr>
+        <w:pStyle w:val="Heading2"/>
+      </w:pPr>
+      <w:bookmarkStart w:id="14" w:name="_Toc512960746"/>
+      <w:r>
+        <w:t>How did I implement the strategy pattern for the heuristic</w:t>
+      </w:r>
+      <w:bookmarkEnd w:id="14"/>
+    </w:p>
+    <w:p>
+      <w:pPr>
+        <w:pStyle w:val="NoSpacing"/>
+      </w:pPr>
+      <w:r>
+        <w:t xml:space="preserve">I had implemented a heuristic interface which can be implemented on any class or any other language, it just contained the method which the heuristic used to score the estimate of score remaining till goal is reached. The ASearch class implements the heuristic interface and has its own method of implementing the estimate score, in my case I used shipments remaining + closest distance to next shipment, however since this was supplied through the heuristic interface if the problem was different I could of for say taken the Manhattan distance, or another method depending on the requirement. this is how </w:t>
+      </w:r>
+      <w:r>
+        <w:t>I</w:t>
+      </w:r>
+      <w:r>
+        <w:t xml:space="preserve"> made use of the strategy pattern.</w:t>
+      </w:r>
+    </w:p>
+    <w:p>
+      <w:pPr>
+        <w:pStyle w:val="Heading2"/>
+      </w:pPr>
+    </w:p>
+    <w:p>
+      <w:pPr>
+        <w:pStyle w:val="Heading2"/>
+      </w:pPr>
+      <w:bookmarkStart w:id="15" w:name="_Toc512960747"/>
+      <w:r>
+        <w:t>CRC Cards</w:t>
+      </w:r>
+      <w:bookmarkEnd w:id="15"/>
+    </w:p>
+    <w:p>
+      <w:pPr>
+        <w:pStyle w:val="Heading3"/>
+      </w:pPr>
+      <w:bookmarkStart w:id="16" w:name="_Toc512960748"/>
+      <w:r>
+        <w:t>ASearch</w:t>
+      </w:r>
+      <w:bookmarkEnd w:id="16"/>
+    </w:p>
+    <w:p>
+      <w:pPr>
+        <w:pStyle w:val="NoSpacing"/>
+      </w:pPr>
+      <w:r>
+        <w:t>The A* search class is my class which will utilise all other classes in order to bring the project to completion. It will perform the search, calculate the costs and return the final path if one exists to the optimal path that completes the schedule which is a list of directed edges</w:t>
+      </w:r>
+    </w:p>
+    <w:tbl>
+      <w:tblPr>
+        <w:tblStyle w:val="TableGrid"/>
+        <w:tblW w:w="0" w:type="auto"/>
+        <w:tblLook w:val="04A0" w:firstRow="1" w:lastRow="0" w:firstColumn="1" w:lastColumn="0" w:noHBand="0" w:noVBand="1"/>
+      </w:tblPr>
+      <w:tblGrid>
+        <w:gridCol w:w="4508"/>
+        <w:gridCol w:w="4508"/>
+      </w:tblGrid>
+      <w:tr>
+        <w:tc>
+          <w:tcPr>
+            <w:tcW w:w="4508" w:type="dxa"/>
+          </w:tcPr>
+          <w:p>
+            <w:pPr>
+              <w:pStyle w:val="NoSpacing"/>
+            </w:pPr>
+            <w:r>
+              <w:t>Responsibility</w:t>
+            </w:r>
+          </w:p>
+        </w:tc>
+        <w:tc>
+          <w:tcPr>
+            <w:tcW w:w="4508" w:type="dxa"/>
+          </w:tcPr>
+          <w:p>
+            <w:pPr>
+              <w:pStyle w:val="NoSpacing"/>
+            </w:pPr>
+            <w:r>
+              <w:t>Collaborator</w:t>
+            </w:r>
+          </w:p>
+        </w:tc>
+      </w:tr>
+      <w:tr>
+        <w:tc>
+          <w:tcPr>
+            <w:tcW w:w="4508" w:type="dxa"/>
+          </w:tcPr>
+          <w:p>
+            <w:pPr>
+              <w:pStyle w:val="NoSpacing"/>
+              <w:numPr>
+                <w:ilvl w:val="0"/>
+                <w:numId w:val="6"/>
+              </w:numPr>
+            </w:pPr>
+            <w:r>
+              <w:t>Will score a search node’s actual path based on its current path</w:t>
+            </w:r>
+          </w:p>
+          <w:p>
+            <w:pPr>
+              <w:pStyle w:val="NoSpacing"/>
+              <w:numPr>
+                <w:ilvl w:val="0"/>
+                <w:numId w:val="6"/>
+              </w:numPr>
+            </w:pPr>
+            <w:r>
+              <w:t>Will perform the heuristic scoring on a search node based on its current path</w:t>
+            </w:r>
+          </w:p>
+          <w:p>
+            <w:pPr>
+              <w:pStyle w:val="NoSpacing"/>
+              <w:numPr>
+                <w:ilvl w:val="0"/>
+                <w:numId w:val="6"/>
+              </w:numPr>
+            </w:pPr>
+            <w:r>
+              <w:t xml:space="preserve">Will perform the A* search and either return a path if one exists, or return null </w:t>
+            </w:r>
+          </w:p>
+          <w:p>
+            <w:pPr>
+              <w:pStyle w:val="NoSpacing"/>
+              <w:numPr>
+                <w:ilvl w:val="0"/>
+                <w:numId w:val="6"/>
+              </w:numPr>
+            </w:pPr>
+            <w:r>
+              <w:t>Will check if a search node has reached goal state</w:t>
+            </w:r>
+          </w:p>
+        </w:tc>
+        <w:tc>
+          <w:tcPr>
+            <w:tcW w:w="4508" w:type="dxa"/>
+          </w:tcPr>
+          <w:p>
+            <w:pPr>
+              <w:pStyle w:val="NoSpacing"/>
+              <w:numPr>
+                <w:ilvl w:val="0"/>
+                <w:numId w:val="6"/>
+              </w:numPr>
+            </w:pPr>
+            <w:r>
+              <w:t>DirectedEdge</w:t>
+            </w:r>
+          </w:p>
+          <w:p>
+            <w:pPr>
+              <w:pStyle w:val="NoSpacing"/>
+              <w:numPr>
+                <w:ilvl w:val="0"/>
+                <w:numId w:val="6"/>
+              </w:numPr>
+            </w:pPr>
+            <w:r>
+              <w:t>SearchNode</w:t>
+            </w:r>
+          </w:p>
+          <w:p>
+            <w:pPr>
+              <w:pStyle w:val="NoSpacing"/>
+              <w:numPr>
+                <w:ilvl w:val="0"/>
+                <w:numId w:val="6"/>
+              </w:numPr>
+            </w:pPr>
+            <w:r>
+              <w:t>GraphOfPorts</w:t>
+            </w:r>
+          </w:p>
+          <w:p>
+            <w:pPr>
+              <w:pStyle w:val="NoSpacing"/>
+              <w:numPr>
+                <w:ilvl w:val="0"/>
+                <w:numId w:val="6"/>
+              </w:numPr>
+            </w:pPr>
+            <w:r>
+              <w:t>Node (only for summing costs)</w:t>
+            </w:r>
+          </w:p>
+          <w:p>
+            <w:pPr>
+              <w:pStyle w:val="NoSpacing"/>
+              <w:numPr>
+                <w:ilvl w:val="0"/>
+                <w:numId w:val="6"/>
+              </w:numPr>
+            </w:pPr>
+            <w:r>
+              <w:t>ShipmentPlanner</w:t>
+            </w:r>
+          </w:p>
+          <w:p>
+            <w:pPr>
+              <w:pStyle w:val="NoSpacing"/>
+              <w:numPr>
+                <w:ilvl w:val="0"/>
+                <w:numId w:val="6"/>
+              </w:numPr>
+            </w:pPr>
+            <w:r>
+              <w:t>NodeComparator</w:t>
+            </w:r>
+          </w:p>
+        </w:tc>
+      </w:tr>
+    </w:tbl>
+    <w:p>
+      <w:pPr>
+        <w:pStyle w:val="Heading3"/>
+      </w:pPr>
+    </w:p>
+    <w:p>
+      <w:pPr>
+        <w:pStyle w:val="Heading3"/>
+      </w:pPr>
+      <w:bookmarkStart w:id="17" w:name="_Toc512960749"/>
+      <w:r>
+        <w:t>DirectedEdge</w:t>
+      </w:r>
+      <w:bookmarkEnd w:id="17"/>
+    </w:p>
+    <w:p>
+      <w:pPr>
+        <w:pStyle w:val="NoSpacing"/>
+      </w:pPr>
+      <w:r>
+        <w:t xml:space="preserve">This class represents a shipment with direction </w:t>
+      </w:r>
+      <w:r>
+        <w:t>e.g.</w:t>
+      </w:r>
+      <w:r>
+        <w:t xml:space="preserve"> From Sydney -&gt; manila, from node = Sydney, to </w:t>
+      </w:r>
+      <w:r>
+        <w:t>node</w:t>
+      </w:r>
+      <w:r>
+        <w:t xml:space="preserve"> = manila. This class is reliant on the node class as without the node class it cannot exists</w:t>
+      </w:r>
+      <w:r>
+        <w:t>. It is composed of a node pair with direction</w:t>
+      </w:r>
+    </w:p>
+    <w:tbl>
+      <w:tblPr>
+        <w:tblStyle w:val="TableGrid"/>
+        <w:tblW w:w="0" w:type="auto"/>
+        <w:tblLook w:val="04A0" w:firstRow="1" w:lastRow="0" w:firstColumn="1" w:lastColumn="0" w:noHBand="0" w:noVBand="1"/>
+      </w:tblPr>
+      <w:tblGrid>
+        <w:gridCol w:w="4508"/>
+        <w:gridCol w:w="4508"/>
+      </w:tblGrid>
+      <w:tr>
+        <w:tc>
+          <w:tcPr>
+            <w:tcW w:w="4508" w:type="dxa"/>
+          </w:tcPr>
+          <w:p>
+            <w:pPr>
+              <w:pStyle w:val="NoSpacing"/>
+            </w:pPr>
+            <w:r>
+              <w:t>Responsibility</w:t>
+            </w:r>
+          </w:p>
+        </w:tc>
+        <w:tc>
+          <w:tcPr>
+            <w:tcW w:w="4508" w:type="dxa"/>
+          </w:tcPr>
+          <w:p>
+            <w:pPr>
+              <w:pStyle w:val="NoSpacing"/>
+            </w:pPr>
+            <w:r>
+              <w:t>Collaborator</w:t>
+            </w:r>
+          </w:p>
+        </w:tc>
+      </w:tr>
+      <w:tr>
+        <w:tc>
+          <w:tcPr>
+            <w:tcW w:w="4508" w:type="dxa"/>
+          </w:tcPr>
+          <w:p>
+            <w:pPr>
+              <w:pStyle w:val="NoSpacing"/>
+              <w:numPr>
+                <w:ilvl w:val="0"/>
+                <w:numId w:val="6"/>
+              </w:numPr>
+            </w:pPr>
+            <w:r>
+              <w:t xml:space="preserve">Will create a connected edge with direction given a FROM port and a destination TO port. </w:t>
+            </w:r>
+          </w:p>
+          <w:p>
+            <w:pPr>
+              <w:pStyle w:val="NoSpacing"/>
+              <w:numPr>
+                <w:ilvl w:val="0"/>
+                <w:numId w:val="6"/>
+              </w:numPr>
+            </w:pPr>
+            <w:r>
+              <w:t>Will be able to compare other directed edges (shipments)</w:t>
+            </w:r>
+          </w:p>
+        </w:tc>
+        <w:tc>
+          <w:tcPr>
+            <w:tcW w:w="4508" w:type="dxa"/>
+          </w:tcPr>
+          <w:p>
+            <w:pPr>
+              <w:pStyle w:val="NoSpacing"/>
+              <w:numPr>
+                <w:ilvl w:val="0"/>
+                <w:numId w:val="6"/>
+              </w:numPr>
+            </w:pPr>
+            <w:r>
+              <w:t>Node</w:t>
+            </w:r>
+          </w:p>
+          <w:p>
+            <w:pPr>
+              <w:pStyle w:val="NoSpacing"/>
+              <w:numPr>
+                <w:ilvl w:val="0"/>
+                <w:numId w:val="6"/>
+              </w:numPr>
+            </w:pPr>
+            <w:r>
+              <w:t>searchNode</w:t>
+            </w:r>
+          </w:p>
+        </w:tc>
+      </w:tr>
+    </w:tbl>
     <w:p/>
     <w:p>
       <w:pPr>
-        <w:pStyle w:val="Heading1"/>
-      </w:pPr>
-      <w:bookmarkStart w:id="3" w:name="_Toc511769281"/>
+        <w:pStyle w:val="Heading3"/>
+      </w:pPr>
+      <w:bookmarkStart w:id="18" w:name="_Toc512960750"/>
       <w:r>
         <w:lastRenderedPageBreak/>
-        <w:t>Project Design</w:t>
-      </w:r>
-      <w:bookmarkEnd w:id="3"/>
-    </w:p>
+        <w:t>Node</w:t>
+      </w:r>
+      <w:bookmarkEnd w:id="18"/>
+    </w:p>
+    <w:p>
+      <w:pPr>
+        <w:pStyle w:val="NoSpacing"/>
+      </w:pPr>
+      <w:r>
+        <w:t>The node class will form the most basic class which is representative of a port. A shipment is a movement from a port to a port. This will contain basic information for a port such as name, refuel time and also the index on the graph for the port (for search ease)</w:t>
+      </w:r>
+    </w:p>
+    <w:tbl>
+      <w:tblPr>
+        <w:tblStyle w:val="TableGrid"/>
+        <w:tblW w:w="0" w:type="auto"/>
+        <w:tblLook w:val="04A0" w:firstRow="1" w:lastRow="0" w:firstColumn="1" w:lastColumn="0" w:noHBand="0" w:noVBand="1"/>
+      </w:tblPr>
+      <w:tblGrid>
+        <w:gridCol w:w="4508"/>
+        <w:gridCol w:w="4508"/>
+      </w:tblGrid>
+      <w:tr>
+        <w:tc>
+          <w:tcPr>
+            <w:tcW w:w="4508" w:type="dxa"/>
+          </w:tcPr>
+          <w:p>
+            <w:pPr>
+              <w:pStyle w:val="NoSpacing"/>
+            </w:pPr>
+            <w:r>
+              <w:t>Responsibility</w:t>
+            </w:r>
+          </w:p>
+        </w:tc>
+        <w:tc>
+          <w:tcPr>
+            <w:tcW w:w="4508" w:type="dxa"/>
+          </w:tcPr>
+          <w:p>
+            <w:pPr>
+              <w:pStyle w:val="NoSpacing"/>
+            </w:pPr>
+            <w:r>
+              <w:t>Collaborator</w:t>
+            </w:r>
+          </w:p>
+        </w:tc>
+      </w:tr>
+      <w:tr>
+        <w:tc>
+          <w:tcPr>
+            <w:tcW w:w="4508" w:type="dxa"/>
+          </w:tcPr>
+          <w:p>
+            <w:pPr>
+              <w:pStyle w:val="NoSpacing"/>
+              <w:numPr>
+                <w:ilvl w:val="0"/>
+                <w:numId w:val="6"/>
+              </w:numPr>
+            </w:pPr>
+            <w:r>
+              <w:t>creates ports with a name/refuel time/index on graph</w:t>
+            </w:r>
+          </w:p>
+          <w:p>
+            <w:pPr>
+              <w:pStyle w:val="NoSpacing"/>
+              <w:numPr>
+                <w:ilvl w:val="0"/>
+                <w:numId w:val="6"/>
+              </w:numPr>
+            </w:pPr>
+            <w:r>
+              <w:t>will be core of graph (allows you to retrieve node information and give nodes identity on graph)</w:t>
+            </w:r>
+          </w:p>
+        </w:tc>
+        <w:tc>
+          <w:tcPr>
+            <w:tcW w:w="4508" w:type="dxa"/>
+          </w:tcPr>
+          <w:p>
+            <w:pPr>
+              <w:pStyle w:val="NoSpacing"/>
+              <w:numPr>
+                <w:ilvl w:val="0"/>
+                <w:numId w:val="6"/>
+              </w:numPr>
+            </w:pPr>
+            <w:r>
+              <w:t>GraphOfPorts</w:t>
+            </w:r>
+          </w:p>
+          <w:p>
+            <w:pPr>
+              <w:pStyle w:val="NoSpacing"/>
+              <w:numPr>
+                <w:ilvl w:val="0"/>
+                <w:numId w:val="6"/>
+              </w:numPr>
+            </w:pPr>
+            <w:r>
+              <w:t>DirectedEdge</w:t>
+            </w:r>
+          </w:p>
+        </w:tc>
+      </w:tr>
+    </w:tbl>
+    <w:p>
+      <w:pPr>
+        <w:pStyle w:val="Heading3"/>
+      </w:pPr>
+    </w:p>
+    <w:p>
+      <w:pPr>
+        <w:pStyle w:val="Heading3"/>
+      </w:pPr>
+      <w:bookmarkStart w:id="19" w:name="_Toc512960751"/>
+      <w:r>
+        <w:t>GraphOfPorts</w:t>
+      </w:r>
+      <w:bookmarkEnd w:id="19"/>
+    </w:p>
+    <w:p>
+      <w:pPr>
+        <w:pStyle w:val="NoSpacing"/>
+      </w:pPr>
+      <w:r>
+        <w:t xml:space="preserve">The GraphOfPorts class is designed to be an adjacency matrix graph class implemented from the generic graph interface. It will be used </w:t>
+      </w:r>
+      <w:r>
+        <w:t>to add weights between nodes and required to perform the search.</w:t>
+      </w:r>
+    </w:p>
+    <w:tbl>
+      <w:tblPr>
+        <w:tblStyle w:val="TableGrid"/>
+        <w:tblW w:w="0" w:type="auto"/>
+        <w:tblLook w:val="04A0" w:firstRow="1" w:lastRow="0" w:firstColumn="1" w:lastColumn="0" w:noHBand="0" w:noVBand="1"/>
+      </w:tblPr>
+      <w:tblGrid>
+        <w:gridCol w:w="4508"/>
+        <w:gridCol w:w="4508"/>
+      </w:tblGrid>
+      <w:tr>
+        <w:tc>
+          <w:tcPr>
+            <w:tcW w:w="4508" w:type="dxa"/>
+          </w:tcPr>
+          <w:p>
+            <w:pPr>
+              <w:pStyle w:val="NoSpacing"/>
+            </w:pPr>
+            <w:r>
+              <w:t>Responsibility</w:t>
+            </w:r>
+          </w:p>
+        </w:tc>
+        <w:tc>
+          <w:tcPr>
+            <w:tcW w:w="4508" w:type="dxa"/>
+          </w:tcPr>
+          <w:p>
+            <w:pPr>
+              <w:pStyle w:val="NoSpacing"/>
+            </w:pPr>
+            <w:r>
+              <w:t>Collaborator</w:t>
+            </w:r>
+          </w:p>
+        </w:tc>
+      </w:tr>
+      <w:tr>
+        <w:tc>
+          <w:tcPr>
+            <w:tcW w:w="4508" w:type="dxa"/>
+          </w:tcPr>
+          <w:p>
+            <w:pPr>
+              <w:pStyle w:val="NoSpacing"/>
+              <w:numPr>
+                <w:ilvl w:val="0"/>
+                <w:numId w:val="6"/>
+              </w:numPr>
+            </w:pPr>
+            <w:r>
+              <w:t>This class is responsible for creating the graph during the search</w:t>
+            </w:r>
+          </w:p>
+          <w:p>
+            <w:pPr>
+              <w:pStyle w:val="NoSpacing"/>
+              <w:numPr>
+                <w:ilvl w:val="0"/>
+                <w:numId w:val="6"/>
+              </w:numPr>
+            </w:pPr>
+            <w:r>
+              <w:t>This class is responsible for assigning weights between to nodes in the graph</w:t>
+            </w:r>
+          </w:p>
+          <w:p>
+            <w:pPr>
+              <w:pStyle w:val="NoSpacing"/>
+              <w:numPr>
+                <w:ilvl w:val="0"/>
+                <w:numId w:val="6"/>
+              </w:numPr>
+            </w:pPr>
+            <w:r>
+              <w:t>This class is responsible for returning the weight between two nodes for calculating cost (used by A* class)</w:t>
+            </w:r>
+          </w:p>
+        </w:tc>
+        <w:tc>
+          <w:tcPr>
+            <w:tcW w:w="4508" w:type="dxa"/>
+          </w:tcPr>
+          <w:p>
+            <w:pPr>
+              <w:pStyle w:val="NoSpacing"/>
+              <w:numPr>
+                <w:ilvl w:val="0"/>
+                <w:numId w:val="6"/>
+              </w:numPr>
+            </w:pPr>
+            <w:r>
+              <w:t>Node</w:t>
+            </w:r>
+          </w:p>
+          <w:p>
+            <w:pPr>
+              <w:pStyle w:val="NoSpacing"/>
+              <w:numPr>
+                <w:ilvl w:val="0"/>
+                <w:numId w:val="6"/>
+              </w:numPr>
+            </w:pPr>
+            <w:r>
+              <w:t>ShipmentPlanner</w:t>
+            </w:r>
+          </w:p>
+          <w:p>
+            <w:pPr>
+              <w:pStyle w:val="NoSpacing"/>
+              <w:numPr>
+                <w:ilvl w:val="0"/>
+                <w:numId w:val="6"/>
+              </w:numPr>
+            </w:pPr>
+            <w:r>
+              <w:t>A*Search</w:t>
+            </w:r>
+          </w:p>
+        </w:tc>
+      </w:tr>
+    </w:tbl>
+    <w:p>
+      <w:pPr>
+        <w:pStyle w:val="Heading3"/>
+      </w:pPr>
+    </w:p>
+    <w:p>
+      <w:pPr>
+        <w:pStyle w:val="Heading3"/>
+      </w:pPr>
+      <w:bookmarkStart w:id="20" w:name="_Toc512960752"/>
+      <w:r>
+        <w:t>NodeComparator</w:t>
+      </w:r>
+      <w:bookmarkEnd w:id="20"/>
+    </w:p>
+    <w:p>
+      <w:pPr>
+        <w:pStyle w:val="NoSpacing"/>
+      </w:pPr>
+      <w:r>
+        <w:t xml:space="preserve">The NodeComparator class will be used as a comparator for the priority queue ranking searchNode’s based on their FScore. </w:t>
+      </w:r>
+    </w:p>
+    <w:tbl>
+      <w:tblPr>
+        <w:tblStyle w:val="TableGrid"/>
+        <w:tblW w:w="0" w:type="auto"/>
+        <w:tblLook w:val="04A0" w:firstRow="1" w:lastRow="0" w:firstColumn="1" w:lastColumn="0" w:noHBand="0" w:noVBand="1"/>
+      </w:tblPr>
+      <w:tblGrid>
+        <w:gridCol w:w="4508"/>
+        <w:gridCol w:w="4508"/>
+      </w:tblGrid>
+      <w:tr>
+        <w:tc>
+          <w:tcPr>
+            <w:tcW w:w="4508" w:type="dxa"/>
+          </w:tcPr>
+          <w:p>
+            <w:pPr>
+              <w:pStyle w:val="NoSpacing"/>
+            </w:pPr>
+            <w:r>
+              <w:t>Responsibility</w:t>
+            </w:r>
+          </w:p>
+        </w:tc>
+        <w:tc>
+          <w:tcPr>
+            <w:tcW w:w="4508" w:type="dxa"/>
+          </w:tcPr>
+          <w:p>
+            <w:pPr>
+              <w:pStyle w:val="NoSpacing"/>
+            </w:pPr>
+            <w:r>
+              <w:t>Collaborator</w:t>
+            </w:r>
+          </w:p>
+        </w:tc>
+      </w:tr>
+      <w:tr>
+        <w:tc>
+          <w:tcPr>
+            <w:tcW w:w="4508" w:type="dxa"/>
+          </w:tcPr>
+          <w:p>
+            <w:pPr>
+              <w:pStyle w:val="NoSpacing"/>
+              <w:numPr>
+                <w:ilvl w:val="0"/>
+                <w:numId w:val="6"/>
+              </w:numPr>
+            </w:pPr>
+            <w:r>
+              <w:t>Priority queue comparator, will be comparing search nodes based on their FScore’s</w:t>
+            </w:r>
+          </w:p>
+          <w:p>
+            <w:pPr>
+              <w:pStyle w:val="NoSpacing"/>
+              <w:numPr>
+                <w:ilvl w:val="0"/>
+                <w:numId w:val="6"/>
+              </w:numPr>
+            </w:pPr>
+            <w:r>
+              <w:t>Will order elements in the priority queue</w:t>
+            </w:r>
+          </w:p>
+        </w:tc>
+        <w:tc>
+          <w:tcPr>
+            <w:tcW w:w="4508" w:type="dxa"/>
+          </w:tcPr>
+          <w:p>
+            <w:pPr>
+              <w:pStyle w:val="NoSpacing"/>
+              <w:numPr>
+                <w:ilvl w:val="0"/>
+                <w:numId w:val="6"/>
+              </w:numPr>
+            </w:pPr>
+            <w:r>
+              <w:t>ASearch</w:t>
+            </w:r>
+          </w:p>
+          <w:p>
+            <w:pPr>
+              <w:pStyle w:val="NoSpacing"/>
+              <w:numPr>
+                <w:ilvl w:val="0"/>
+                <w:numId w:val="6"/>
+              </w:numPr>
+            </w:pPr>
+            <w:r>
+              <w:t>searchNode</w:t>
+            </w:r>
+          </w:p>
+        </w:tc>
+      </w:tr>
+    </w:tbl>
+    <w:p>
+      <w:pPr>
+        <w:pStyle w:val="Heading3"/>
+      </w:pPr>
+    </w:p>
+    <w:p>
+      <w:pPr>
+        <w:pStyle w:val="Heading3"/>
+      </w:pPr>
+      <w:bookmarkStart w:id="21" w:name="_Toc512960753"/>
+      <w:r>
+        <w:t>searchNode</w:t>
+      </w:r>
+      <w:bookmarkEnd w:id="21"/>
+    </w:p>
+    <w:p>
+      <w:pPr>
+        <w:pStyle w:val="NoSpacing"/>
+      </w:pPr>
+      <w:r>
+        <w:t xml:space="preserve">The searchNode class will be used as a </w:t>
+      </w:r>
+      <w:r>
+        <w:t>represented state</w:t>
+      </w:r>
+      <w:r>
+        <w:t xml:space="preserve"> in the A*Search. Paths will all originate from the root Sydney-&gt;Sydney (since we are working in shipments) and </w:t>
+      </w:r>
+      <w:r>
+        <w:t>a list of shipments (children) that compose the path</w:t>
+      </w:r>
+      <w:r>
+        <w:t>. This will be the</w:t>
+      </w:r>
+      <w:r>
+        <w:t xml:space="preserve"> “node” used in the search since we are comparing st</w:t>
+      </w:r>
+      <w:bookmarkStart w:id="22" w:name="_GoBack"/>
+      <w:bookmarkEnd w:id="22"/>
+      <w:r>
+        <w:t>ates of paths not nodes themselves.</w:t>
+      </w:r>
+    </w:p>
+    <w:tbl>
+      <w:tblPr>
+        <w:tblStyle w:val="TableGrid"/>
+        <w:tblW w:w="0" w:type="auto"/>
+        <w:tblLook w:val="04A0" w:firstRow="1" w:lastRow="0" w:firstColumn="1" w:lastColumn="0" w:noHBand="0" w:noVBand="1"/>
+      </w:tblPr>
+      <w:tblGrid>
+        <w:gridCol w:w="4508"/>
+        <w:gridCol w:w="4508"/>
+      </w:tblGrid>
+      <w:tr>
+        <w:tc>
+          <w:tcPr>
+            <w:tcW w:w="4508" w:type="dxa"/>
+          </w:tcPr>
+          <w:p>
+            <w:pPr>
+              <w:pStyle w:val="NoSpacing"/>
+            </w:pPr>
+            <w:r>
+              <w:t>Responsibility</w:t>
+            </w:r>
+          </w:p>
+        </w:tc>
+        <w:tc>
+          <w:tcPr>
+            <w:tcW w:w="4508" w:type="dxa"/>
+          </w:tcPr>
+          <w:p>
+            <w:pPr>
+              <w:pStyle w:val="NoSpacing"/>
+            </w:pPr>
+            <w:r>
+              <w:t>Collaborator</w:t>
+            </w:r>
+          </w:p>
+        </w:tc>
+      </w:tr>
+      <w:tr>
+        <w:tc>
+          <w:tcPr>
+            <w:tcW w:w="4508" w:type="dxa"/>
+          </w:tcPr>
+          <w:p>
+            <w:pPr>
+              <w:pStyle w:val="NoSpacing"/>
+              <w:numPr>
+                <w:ilvl w:val="0"/>
+                <w:numId w:val="6"/>
+              </w:numPr>
+            </w:pPr>
+            <w:r>
+              <w:t>this class is responsible for creating “paths” (list of shipments with a root)</w:t>
+            </w:r>
+          </w:p>
+          <w:p>
+            <w:pPr>
+              <w:pStyle w:val="NoSpacing"/>
+              <w:numPr>
+                <w:ilvl w:val="0"/>
+                <w:numId w:val="6"/>
+              </w:numPr>
+            </w:pPr>
+            <w:r>
+              <w:t>retrieve path scores</w:t>
+            </w:r>
+          </w:p>
+          <w:p>
+            <w:pPr>
+              <w:pStyle w:val="NoSpacing"/>
+              <w:numPr>
+                <w:ilvl w:val="0"/>
+                <w:numId w:val="6"/>
+              </w:numPr>
+            </w:pPr>
+            <w:r>
+              <w:t>adds a shipment to path</w:t>
+            </w:r>
+          </w:p>
+          <w:p>
+            <w:pPr>
+              <w:pStyle w:val="NoSpacing"/>
+              <w:numPr>
+                <w:ilvl w:val="0"/>
+                <w:numId w:val="6"/>
+              </w:numPr>
+            </w:pPr>
+            <w:r>
+              <w:t xml:space="preserve">creates other paths based on current path </w:t>
+            </w:r>
+            <w:r>
+              <w:t>as well</w:t>
+            </w:r>
+          </w:p>
+        </w:tc>
+        <w:tc>
+          <w:tcPr>
+            <w:tcW w:w="4508" w:type="dxa"/>
+          </w:tcPr>
+          <w:p>
+            <w:pPr>
+              <w:pStyle w:val="NoSpacing"/>
+              <w:numPr>
+                <w:ilvl w:val="0"/>
+                <w:numId w:val="6"/>
+              </w:numPr>
+            </w:pPr>
+            <w:r>
+              <w:t>DirectedEdge</w:t>
+            </w:r>
+          </w:p>
+          <w:p>
+            <w:pPr>
+              <w:pStyle w:val="NoSpacing"/>
+              <w:numPr>
+                <w:ilvl w:val="0"/>
+                <w:numId w:val="6"/>
+              </w:numPr>
+            </w:pPr>
+            <w:r>
+              <w:t>searchNode</w:t>
+            </w:r>
+          </w:p>
+        </w:tc>
+      </w:tr>
+    </w:tbl>
+    <w:p>
+      <w:pPr>
+        <w:pStyle w:val="Heading3"/>
+      </w:pPr>
+    </w:p>
+    <w:p>
+      <w:pPr>
+        <w:pStyle w:val="Heading3"/>
+      </w:pPr>
+      <w:bookmarkStart w:id="23" w:name="_Toc512960754"/>
+      <w:r>
+        <w:t>ShipmentPlanner</w:t>
+      </w:r>
+      <w:bookmarkEnd w:id="23"/>
+    </w:p>
+    <w:p>
+      <w:r>
+        <w:t>The ShipmentPlanner class will be the main class which will read file input passed in the command line, and then process the input according to the requests in the file, and after it has finished reading the file and passing all data in to create the graph and schedule, it will call the A* search to perform the A*search</w:t>
+      </w:r>
+      <w:r>
+        <w:t>, and after it is complete it will print the respective path (nothing if no path is found)</w:t>
+      </w:r>
+      <w:r>
+        <w:t>.</w:t>
+      </w:r>
+    </w:p>
+    <w:tbl>
+      <w:tblPr>
+        <w:tblStyle w:val="TableGrid"/>
+        <w:tblW w:w="0" w:type="auto"/>
+        <w:tblLook w:val="04A0" w:firstRow="1" w:lastRow="0" w:firstColumn="1" w:lastColumn="0" w:noHBand="0" w:noVBand="1"/>
+      </w:tblPr>
+      <w:tblGrid>
+        <w:gridCol w:w="4508"/>
+        <w:gridCol w:w="4508"/>
+      </w:tblGrid>
+      <w:tr>
+        <w:tc>
+          <w:tcPr>
+            <w:tcW w:w="4508" w:type="dxa"/>
+          </w:tcPr>
+          <w:p>
+            <w:pPr>
+              <w:pStyle w:val="NoSpacing"/>
+            </w:pPr>
+            <w:r>
+              <w:t>Responsibility</w:t>
+            </w:r>
+          </w:p>
+        </w:tc>
+        <w:tc>
+          <w:tcPr>
+            <w:tcW w:w="4508" w:type="dxa"/>
+          </w:tcPr>
+          <w:p>
+            <w:pPr>
+              <w:pStyle w:val="NoSpacing"/>
+            </w:pPr>
+            <w:r>
+              <w:t>Collaborator</w:t>
+            </w:r>
+          </w:p>
+        </w:tc>
+      </w:tr>
+      <w:tr>
+        <w:tc>
+          <w:tcPr>
+            <w:tcW w:w="4508" w:type="dxa"/>
+          </w:tcPr>
+          <w:p>
+            <w:pPr>
+              <w:pStyle w:val="NoSpacing"/>
+              <w:numPr>
+                <w:ilvl w:val="0"/>
+                <w:numId w:val="6"/>
+              </w:numPr>
+            </w:pPr>
+            <w:r>
+              <w:t>will be passing data for graph creation</w:t>
+            </w:r>
+          </w:p>
+          <w:p>
+            <w:pPr>
+              <w:pStyle w:val="NoSpacing"/>
+              <w:numPr>
+                <w:ilvl w:val="0"/>
+                <w:numId w:val="6"/>
+              </w:numPr>
+            </w:pPr>
+            <w:r>
+              <w:t>passes data for schedule creation</w:t>
+            </w:r>
+          </w:p>
+          <w:p>
+            <w:pPr>
+              <w:pStyle w:val="NoSpacing"/>
+              <w:numPr>
+                <w:ilvl w:val="0"/>
+                <w:numId w:val="6"/>
+              </w:numPr>
+            </w:pPr>
+            <w:r>
+              <w:t>calls the A*search to find path based on that schedule</w:t>
+            </w:r>
+          </w:p>
+          <w:p>
+            <w:pPr>
+              <w:pStyle w:val="NoSpacing"/>
+              <w:numPr>
+                <w:ilvl w:val="0"/>
+                <w:numId w:val="6"/>
+              </w:numPr>
+            </w:pPr>
+            <w:r>
+              <w:t>print out the return from the A*search</w:t>
+            </w:r>
+          </w:p>
+        </w:tc>
+        <w:tc>
+          <w:tcPr>
+            <w:tcW w:w="4508" w:type="dxa"/>
+          </w:tcPr>
+          <w:p>
+            <w:pPr>
+              <w:pStyle w:val="NoSpacing"/>
+              <w:numPr>
+                <w:ilvl w:val="0"/>
+                <w:numId w:val="6"/>
+              </w:numPr>
+            </w:pPr>
+            <w:r>
+              <w:t>GraphOfPorts</w:t>
+            </w:r>
+          </w:p>
+          <w:p>
+            <w:pPr>
+              <w:pStyle w:val="NoSpacing"/>
+              <w:numPr>
+                <w:ilvl w:val="0"/>
+                <w:numId w:val="6"/>
+              </w:numPr>
+            </w:pPr>
+            <w:r>
+              <w:t>Node</w:t>
+            </w:r>
+          </w:p>
+          <w:p>
+            <w:pPr>
+              <w:pStyle w:val="NoSpacing"/>
+              <w:numPr>
+                <w:ilvl w:val="0"/>
+                <w:numId w:val="6"/>
+              </w:numPr>
+            </w:pPr>
+            <w:r>
+              <w:t>DirectedEdge</w:t>
+            </w:r>
+          </w:p>
+          <w:p>
+            <w:pPr>
+              <w:pStyle w:val="NoSpacing"/>
+              <w:numPr>
+                <w:ilvl w:val="0"/>
+                <w:numId w:val="6"/>
+              </w:numPr>
+            </w:pPr>
+            <w:r>
+              <w:t>ASearch</w:t>
+            </w:r>
+          </w:p>
+        </w:tc>
+      </w:tr>
+    </w:tbl>
     <w:p/>
     <w:p>
       <w:pPr>
-        <w:pStyle w:val="Heading1"/>
-      </w:pPr>
-      <w:bookmarkStart w:id="4" w:name="_Toc511769282"/>
-      <w:r>
-        <w:t>Walkthrough</w:t>
-      </w:r>
-      <w:bookmarkEnd w:id="4"/>
+        <w:pStyle w:val="Heading2"/>
+      </w:pPr>
+      <w:bookmarkStart w:id="24" w:name="_Toc512960755"/>
+      <w:r>
+        <w:t>Run-time complexity analysis</w:t>
+      </w:r>
+      <w:bookmarkEnd w:id="24"/>
+      <w:r>
+        <w:t xml:space="preserve"> </w:t>
+      </w:r>
+    </w:p>
+    <w:p>
+      <w:pPr>
+        <w:pStyle w:val="NoSpacing"/>
+      </w:pPr>
+      <w:r>
+        <w:t>(as quoted from Wikipedia)</w:t>
+      </w:r>
+    </w:p>
+    <w:p>
+      <w:pPr>
+        <w:pStyle w:val="NoSpacing"/>
+      </w:pPr>
+      <w:r>
+        <w:t>Consider integer n which represents the number of shipments where n&gt;=0</w:t>
+      </w:r>
+    </w:p>
+    <w:p>
+      <w:pPr>
+        <w:pStyle w:val="NoSpacing"/>
+      </w:pPr>
+      <w:r>
+        <w:t>And consider integer m which represents the number of nodes on graph where m &gt;=0 (outdegree of all nodes are m since they are all connected)</w:t>
+      </w:r>
+    </w:p>
+    <w:p>
+      <w:pPr>
+        <w:pStyle w:val="NoSpacing"/>
+      </w:pPr>
+      <w:r>
+        <w:t>The runtime complexity analysis for the A*Search without a heuristic in worst case is O(</w:t>
+      </w:r>
+      <w:proofErr w:type="spellStart"/>
+      <w:r>
+        <w:t>m^n</w:t>
+      </w:r>
+      <w:proofErr w:type="spellEnd"/>
+      <w:r>
+        <w:t xml:space="preserve">). in best case it will be O(n) where n is the number of shipments on the schedule. However, through the use of my heuristic I will be eliminating paths that are “useless” and prioritising paths which have great scores. The way my heuristic will do this is take the path, and add the remaining schedule weight to the path, and the closest distance to the nearest node on shipment to the last node in the </w:t>
+      </w:r>
+      <w:r>
+        <w:t>path (</w:t>
+      </w:r>
+      <w:r>
+        <w:t>0 if the last node in the path is a shipment itself)</w:t>
+      </w:r>
+      <w:r>
+        <w:t xml:space="preserve">. What this will do is, paths which have longer distance </w:t>
+      </w:r>
+      <w:r>
+        <w:t>to complete shipment, or paths which are further away from shipments are discarded</w:t>
+      </w:r>
+      <w:r>
+        <w:t>, their scores will be high and towards the end of the open set</w:t>
+      </w:r>
+      <w:r>
+        <w:t>.</w:t>
+      </w:r>
+      <w:r>
+        <w:t xml:space="preserve"> </w:t>
+      </w:r>
+      <w:r>
+        <w:t xml:space="preserve">This will get rid of paths which have longer distances to reach goal state since they will not be optimal paths. In order to calculate the </w:t>
+      </w:r>
+      <w:r>
+        <w:t>effectiveness</w:t>
+      </w:r>
+      <w:r>
+        <w:t xml:space="preserve"> of the heuristic I will be using the formula supplied on Wikipedia that</w:t>
+      </w:r>
+    </w:p>
+    <w:p>
+      <w:pPr>
+        <w:pStyle w:val="NoSpacing"/>
+      </w:pPr>
+      <w:r>
+        <w:t>N + 1 = 1 + k + k^2 + …. + k^n to solve for K, where N are the number of nodes expanded. In one of my searches 19 nodes expanded, and n = 7</w:t>
+      </w:r>
+      <w:r>
+        <w:t xml:space="preserve"> m = 5</w:t>
+      </w:r>
+    </w:p>
+    <w:p>
+      <w:pPr>
+        <w:pStyle w:val="NoSpacing"/>
+      </w:pPr>
+      <w:r>
+        <w:t>20 = 1 + k + k^2 + k^3 + k^4 + k^5 + k^6 + k^7</w:t>
+      </w:r>
+    </w:p>
+    <w:p>
+      <w:pPr>
+        <w:pStyle w:val="NoSpacing"/>
+      </w:pPr>
+      <w:r>
+        <w:t xml:space="preserve">19 = </w:t>
+      </w:r>
+      <w:r>
+        <w:t>k + k^2 + k^3 + k^4 + k^5 + k^6 + k^7</w:t>
+      </w:r>
+    </w:p>
+    <w:p>
+      <w:pPr>
+        <w:pStyle w:val="NoSpacing"/>
+      </w:pPr>
+      <w:r>
+        <w:t xml:space="preserve">Using an online calculator </w:t>
+      </w:r>
+    </w:p>
+    <w:p>
+      <w:pPr>
+        <w:pStyle w:val="NoSpacing"/>
+      </w:pPr>
+      <w:r>
+        <w:t>K = 1.2</w:t>
+      </w:r>
+      <w:r>
+        <w:t>5215</w:t>
+      </w:r>
+    </w:p>
+    <w:p>
+      <w:pPr>
+        <w:pStyle w:val="NoSpacing"/>
+      </w:pPr>
+      <w:r>
+        <w:t>The heuristic I have used brings runtime costs to O(</w:t>
+      </w:r>
+      <w:r>
+        <w:t>1.2</w:t>
+      </w:r>
+      <w:r>
+        <w:t>5215</w:t>
+      </w:r>
+      <w:r>
+        <w:t>^n)</w:t>
+      </w:r>
+      <w:r>
+        <w:t xml:space="preserve"> rather than the O(5^n). this is because the heuristic will get rid of all extra branching which will result in </w:t>
+      </w:r>
+      <w:r>
+        <w:t>less</w:t>
+      </w:r>
+      <w:r>
+        <w:t xml:space="preserve"> suboptimal paths</w:t>
+      </w:r>
+      <w:r>
+        <w:t xml:space="preserve"> checked, since suboptimal paths will not be expanded on further during search.</w:t>
+      </w:r>
     </w:p>
     <w:p/>
-    <w:p>
-      <w:pPr>
-        <w:pStyle w:val="Heading1"/>
-      </w:pPr>
-      <w:bookmarkStart w:id="5" w:name="_Toc511769283"/>
-      <w:r>
-        <w:t>Explaining how the graph is created</w:t>
-      </w:r>
-      <w:bookmarkEnd w:id="5"/>
-    </w:p>
-    <w:p/>
-    <w:p>
-      <w:pPr>
-        <w:pStyle w:val="Heading1"/>
-      </w:pPr>
-      <w:bookmarkStart w:id="6" w:name="_Toc511769284"/>
-      <w:r>
-        <w:t>Explaining how the schedule is maintained and updated</w:t>
-      </w:r>
-      <w:bookmarkEnd w:id="6"/>
-    </w:p>
-    <w:p/>
-    <w:p>
-      <w:pPr>
-        <w:pStyle w:val="Heading1"/>
-      </w:pPr>
-      <w:bookmarkStart w:id="7" w:name="_Toc511769285"/>
-      <w:r>
-        <w:t>Explaining the comparator for the priority queue</w:t>
-      </w:r>
-      <w:bookmarkEnd w:id="7"/>
-    </w:p>
-    <w:p/>
-    <w:p>
-      <w:pPr>
-        <w:pStyle w:val="Heading1"/>
-      </w:pPr>
-      <w:bookmarkStart w:id="8" w:name="_Toc511769286"/>
-      <w:r>
-        <w:t>Explaining how the A*search chooses the best node and maintains the search</w:t>
-      </w:r>
-      <w:bookmarkEnd w:id="8"/>
-    </w:p>
-    <w:p/>
-    <w:p>
-      <w:pPr>
-        <w:pStyle w:val="Heading1"/>
-      </w:pPr>
-      <w:bookmarkStart w:id="9" w:name="_Toc511769287"/>
-      <w:r>
-        <w:t xml:space="preserve">Explaining how the </w:t>
-      </w:r>
-      <w:r>
-        <w:t>path travelled can be checked as a list of directional edges</w:t>
-      </w:r>
-      <w:bookmarkEnd w:id="9"/>
-    </w:p>
-    <w:p/>
-    <w:p>
-      <w:pPr>
-        <w:pStyle w:val="Heading1"/>
-      </w:pPr>
-      <w:bookmarkStart w:id="10" w:name="_Toc511769288"/>
-      <w:r>
-        <w:t>Explaining how the A*search knows its done based on the current path</w:t>
-      </w:r>
-      <w:bookmarkEnd w:id="10"/>
-    </w:p>
-    <w:p/>
-    <w:p/>
-    <w:p>
-      <w:pPr>
-        <w:pStyle w:val="Heading1"/>
-      </w:pPr>
-      <w:bookmarkStart w:id="11" w:name="_Toc511769289"/>
-      <w:r>
-        <w:t>CRC Cards</w:t>
-      </w:r>
-      <w:bookmarkEnd w:id="11"/>
-    </w:p>
-    <w:p/>
-    <w:p>
-      <w:pPr>
-        <w:pStyle w:val="Heading1"/>
-      </w:pPr>
-      <w:bookmarkStart w:id="12" w:name="_Toc511769290"/>
-      <w:r>
-        <w:t>Run-time complexity analysis</w:t>
-      </w:r>
-      <w:bookmarkEnd w:id="12"/>
-      <w:r>
-        <w:t xml:space="preserve"> </w:t>
-      </w:r>
-    </w:p>
     <w:sectPr>
       <w:pgSz w:w="11906" w:h="16838"/>
       <w:pgMar w:top="1440" w:right="1440" w:bottom="1440" w:left="1440" w:header="708" w:footer="708" w:gutter="0"/>
@@ -1304,6 +3968,600 @@
     </w:p>
   </w:footnote>
 </w:footnotes>
+</file>
+
+<file path=word/numbering.xml><?xml version="1.0" encoding="utf-8"?>
+<w:numbering xmlns:wpc="http://schemas.microsoft.com/office/word/2010/wordprocessingCanvas" xmlns:cx="http://schemas.microsoft.com/office/drawing/2014/chartex" xmlns:cx1="http://schemas.microsoft.com/office/drawing/2015/9/8/chartex" xmlns:cx2="http://schemas.microsoft.com/office/drawing/2015/10/21/chartex" xmlns:cx3="http://schemas.microsoft.com/office/drawing/2016/5/9/chartex" xmlns:cx4="http://schemas.microsoft.com/office/drawing/2016/5/10/chartex" xmlns:cx5="http://schemas.microsoft.com/office/drawing/2016/5/11/chartex" xmlns:cx6="http://schemas.microsoft.com/office/drawing/2016/5/12/chartex" xmlns:cx7="http://schemas.microsoft.com/office/drawing/2016/5/13/chartex" xmlns:cx8="http://schemas.microsoft.com/office/drawing/2016/5/14/chartex" xmlns:mc="http://schemas.openxmlformats.org/markup-compatibility/2006" xmlns:aink="http://schemas.microsoft.com/office/drawing/2016/ink" xmlns:am3d="http://schemas.microsoft.com/office/drawing/2017/model3d" xmlns:o="urn:schemas-microsoft-com:office:office" xmlns:r="http://schemas.openxmlformats.org/officeDocument/2006/relationships" xmlns:m="http://schemas.openxmlformats.org/officeDocument/2006/math" xmlns:v="urn:schemas-microsoft-com:vml" xmlns:wp14="http://schemas.microsoft.com/office/word/2010/wordprocessingDrawing" xmlns:wp="http://schemas.openxmlformats.org/drawingml/2006/wordprocessingDrawing" xmlns:w10="urn:schemas-microsoft-com:office:word" xmlns:w="http://schemas.openxmlformats.org/wordprocessingml/2006/main" xmlns:w14="http://schemas.microsoft.com/office/word/2010/wordml" xmlns:w15="http://schemas.microsoft.com/office/word/2012/wordml" xmlns:w16cid="http://schemas.microsoft.com/office/word/2016/wordml/cid" xmlns:w16se="http://schemas.microsoft.com/office/word/2015/wordml/symex" xmlns:wpg="http://schemas.microsoft.com/office/word/2010/wordprocessingGroup" xmlns:wpi="http://schemas.microsoft.com/office/word/2010/wordprocessingInk" xmlns:wne="http://schemas.microsoft.com/office/word/2006/wordml" xmlns:wps="http://schemas.microsoft.com/office/word/2010/wordprocessingShape" mc:Ignorable="w14 w15 w16se w16cid wp14">
+  <w:abstractNum w:abstractNumId="0" w15:restartNumberingAfterBreak="0">
+    <w:nsid w:val="12B72011"/>
+    <w:multiLevelType w:val="hybridMultilevel"/>
+    <w:tmpl w:val="E0280F18"/>
+    <w:lvl w:ilvl="0" w:tplc="3F700F7C">
+      <w:numFmt w:val="bullet"/>
+      <w:lvlText w:val="-"/>
+      <w:lvlJc w:val="left"/>
+      <w:pPr>
+        <w:ind w:left="720" w:hanging="360"/>
+      </w:pPr>
+      <w:rPr>
+        <w:rFonts w:ascii="Calibri Light" w:eastAsiaTheme="majorEastAsia" w:hAnsi="Calibri Light" w:cs="Calibri Light" w:hint="default"/>
+      </w:rPr>
+    </w:lvl>
+    <w:lvl w:ilvl="1" w:tplc="0C090003" w:tentative="1">
+      <w:start w:val="1"/>
+      <w:numFmt w:val="bullet"/>
+      <w:lvlText w:val="o"/>
+      <w:lvlJc w:val="left"/>
+      <w:pPr>
+        <w:ind w:left="1440" w:hanging="360"/>
+      </w:pPr>
+      <w:rPr>
+        <w:rFonts w:ascii="Courier New" w:hAnsi="Courier New" w:cs="Courier New" w:hint="default"/>
+      </w:rPr>
+    </w:lvl>
+    <w:lvl w:ilvl="2" w:tplc="0C090005" w:tentative="1">
+      <w:start w:val="1"/>
+      <w:numFmt w:val="bullet"/>
+      <w:lvlText w:val=""/>
+      <w:lvlJc w:val="left"/>
+      <w:pPr>
+        <w:ind w:left="2160" w:hanging="360"/>
+      </w:pPr>
+      <w:rPr>
+        <w:rFonts w:ascii="Wingdings" w:hAnsi="Wingdings" w:hint="default"/>
+      </w:rPr>
+    </w:lvl>
+    <w:lvl w:ilvl="3" w:tplc="0C090001" w:tentative="1">
+      <w:start w:val="1"/>
+      <w:numFmt w:val="bullet"/>
+      <w:lvlText w:val=""/>
+      <w:lvlJc w:val="left"/>
+      <w:pPr>
+        <w:ind w:left="2880" w:hanging="360"/>
+      </w:pPr>
+      <w:rPr>
+        <w:rFonts w:ascii="Symbol" w:hAnsi="Symbol" w:hint="default"/>
+      </w:rPr>
+    </w:lvl>
+    <w:lvl w:ilvl="4" w:tplc="0C090003" w:tentative="1">
+      <w:start w:val="1"/>
+      <w:numFmt w:val="bullet"/>
+      <w:lvlText w:val="o"/>
+      <w:lvlJc w:val="left"/>
+      <w:pPr>
+        <w:ind w:left="3600" w:hanging="360"/>
+      </w:pPr>
+      <w:rPr>
+        <w:rFonts w:ascii="Courier New" w:hAnsi="Courier New" w:cs="Courier New" w:hint="default"/>
+      </w:rPr>
+    </w:lvl>
+    <w:lvl w:ilvl="5" w:tplc="0C090005" w:tentative="1">
+      <w:start w:val="1"/>
+      <w:numFmt w:val="bullet"/>
+      <w:lvlText w:val=""/>
+      <w:lvlJc w:val="left"/>
+      <w:pPr>
+        <w:ind w:left="4320" w:hanging="360"/>
+      </w:pPr>
+      <w:rPr>
+        <w:rFonts w:ascii="Wingdings" w:hAnsi="Wingdings" w:hint="default"/>
+      </w:rPr>
+    </w:lvl>
+    <w:lvl w:ilvl="6" w:tplc="0C090001" w:tentative="1">
+      <w:start w:val="1"/>
+      <w:numFmt w:val="bullet"/>
+      <w:lvlText w:val=""/>
+      <w:lvlJc w:val="left"/>
+      <w:pPr>
+        <w:ind w:left="5040" w:hanging="360"/>
+      </w:pPr>
+      <w:rPr>
+        <w:rFonts w:ascii="Symbol" w:hAnsi="Symbol" w:hint="default"/>
+      </w:rPr>
+    </w:lvl>
+    <w:lvl w:ilvl="7" w:tplc="0C090003" w:tentative="1">
+      <w:start w:val="1"/>
+      <w:numFmt w:val="bullet"/>
+      <w:lvlText w:val="o"/>
+      <w:lvlJc w:val="left"/>
+      <w:pPr>
+        <w:ind w:left="5760" w:hanging="360"/>
+      </w:pPr>
+      <w:rPr>
+        <w:rFonts w:ascii="Courier New" w:hAnsi="Courier New" w:cs="Courier New" w:hint="default"/>
+      </w:rPr>
+    </w:lvl>
+    <w:lvl w:ilvl="8" w:tplc="0C090005" w:tentative="1">
+      <w:start w:val="1"/>
+      <w:numFmt w:val="bullet"/>
+      <w:lvlText w:val=""/>
+      <w:lvlJc w:val="left"/>
+      <w:pPr>
+        <w:ind w:left="6480" w:hanging="360"/>
+      </w:pPr>
+      <w:rPr>
+        <w:rFonts w:ascii="Wingdings" w:hAnsi="Wingdings" w:hint="default"/>
+      </w:rPr>
+    </w:lvl>
+  </w:abstractNum>
+  <w:abstractNum w:abstractNumId="1" w15:restartNumberingAfterBreak="0">
+    <w:nsid w:val="1C616AEF"/>
+    <w:multiLevelType w:val="hybridMultilevel"/>
+    <w:tmpl w:val="BF5E106C"/>
+    <w:lvl w:ilvl="0" w:tplc="0C09000F">
+      <w:start w:val="1"/>
+      <w:numFmt w:val="decimal"/>
+      <w:lvlText w:val="%1."/>
+      <w:lvlJc w:val="left"/>
+      <w:pPr>
+        <w:ind w:left="720" w:hanging="360"/>
+      </w:pPr>
+      <w:rPr>
+        <w:rFonts w:hint="default"/>
+      </w:rPr>
+    </w:lvl>
+    <w:lvl w:ilvl="1" w:tplc="0C090019" w:tentative="1">
+      <w:start w:val="1"/>
+      <w:numFmt w:val="lowerLetter"/>
+      <w:lvlText w:val="%2."/>
+      <w:lvlJc w:val="left"/>
+      <w:pPr>
+        <w:ind w:left="1440" w:hanging="360"/>
+      </w:pPr>
+    </w:lvl>
+    <w:lvl w:ilvl="2" w:tplc="0C09001B" w:tentative="1">
+      <w:start w:val="1"/>
+      <w:numFmt w:val="lowerRoman"/>
+      <w:lvlText w:val="%3."/>
+      <w:lvlJc w:val="right"/>
+      <w:pPr>
+        <w:ind w:left="2160" w:hanging="180"/>
+      </w:pPr>
+    </w:lvl>
+    <w:lvl w:ilvl="3" w:tplc="0C09000F" w:tentative="1">
+      <w:start w:val="1"/>
+      <w:numFmt w:val="decimal"/>
+      <w:lvlText w:val="%4."/>
+      <w:lvlJc w:val="left"/>
+      <w:pPr>
+        <w:ind w:left="2880" w:hanging="360"/>
+      </w:pPr>
+    </w:lvl>
+    <w:lvl w:ilvl="4" w:tplc="0C090019" w:tentative="1">
+      <w:start w:val="1"/>
+      <w:numFmt w:val="lowerLetter"/>
+      <w:lvlText w:val="%5."/>
+      <w:lvlJc w:val="left"/>
+      <w:pPr>
+        <w:ind w:left="3600" w:hanging="360"/>
+      </w:pPr>
+    </w:lvl>
+    <w:lvl w:ilvl="5" w:tplc="0C09001B" w:tentative="1">
+      <w:start w:val="1"/>
+      <w:numFmt w:val="lowerRoman"/>
+      <w:lvlText w:val="%6."/>
+      <w:lvlJc w:val="right"/>
+      <w:pPr>
+        <w:ind w:left="4320" w:hanging="180"/>
+      </w:pPr>
+    </w:lvl>
+    <w:lvl w:ilvl="6" w:tplc="0C09000F" w:tentative="1">
+      <w:start w:val="1"/>
+      <w:numFmt w:val="decimal"/>
+      <w:lvlText w:val="%7."/>
+      <w:lvlJc w:val="left"/>
+      <w:pPr>
+        <w:ind w:left="5040" w:hanging="360"/>
+      </w:pPr>
+    </w:lvl>
+    <w:lvl w:ilvl="7" w:tplc="0C090019" w:tentative="1">
+      <w:start w:val="1"/>
+      <w:numFmt w:val="lowerLetter"/>
+      <w:lvlText w:val="%8."/>
+      <w:lvlJc w:val="left"/>
+      <w:pPr>
+        <w:ind w:left="5760" w:hanging="360"/>
+      </w:pPr>
+    </w:lvl>
+    <w:lvl w:ilvl="8" w:tplc="0C09001B" w:tentative="1">
+      <w:start w:val="1"/>
+      <w:numFmt w:val="lowerRoman"/>
+      <w:lvlText w:val="%9."/>
+      <w:lvlJc w:val="right"/>
+      <w:pPr>
+        <w:ind w:left="6480" w:hanging="180"/>
+      </w:pPr>
+    </w:lvl>
+  </w:abstractNum>
+  <w:abstractNum w:abstractNumId="2" w15:restartNumberingAfterBreak="0">
+    <w:nsid w:val="45760478"/>
+    <w:multiLevelType w:val="hybridMultilevel"/>
+    <w:tmpl w:val="A5F63CE4"/>
+    <w:lvl w:ilvl="0" w:tplc="0C09000F">
+      <w:start w:val="1"/>
+      <w:numFmt w:val="decimal"/>
+      <w:lvlText w:val="%1."/>
+      <w:lvlJc w:val="left"/>
+      <w:pPr>
+        <w:ind w:left="720" w:hanging="360"/>
+      </w:pPr>
+    </w:lvl>
+    <w:lvl w:ilvl="1" w:tplc="0C090019" w:tentative="1">
+      <w:start w:val="1"/>
+      <w:numFmt w:val="lowerLetter"/>
+      <w:lvlText w:val="%2."/>
+      <w:lvlJc w:val="left"/>
+      <w:pPr>
+        <w:ind w:left="1440" w:hanging="360"/>
+      </w:pPr>
+    </w:lvl>
+    <w:lvl w:ilvl="2" w:tplc="0C09001B" w:tentative="1">
+      <w:start w:val="1"/>
+      <w:numFmt w:val="lowerRoman"/>
+      <w:lvlText w:val="%3."/>
+      <w:lvlJc w:val="right"/>
+      <w:pPr>
+        <w:ind w:left="2160" w:hanging="180"/>
+      </w:pPr>
+    </w:lvl>
+    <w:lvl w:ilvl="3" w:tplc="0C09000F" w:tentative="1">
+      <w:start w:val="1"/>
+      <w:numFmt w:val="decimal"/>
+      <w:lvlText w:val="%4."/>
+      <w:lvlJc w:val="left"/>
+      <w:pPr>
+        <w:ind w:left="2880" w:hanging="360"/>
+      </w:pPr>
+    </w:lvl>
+    <w:lvl w:ilvl="4" w:tplc="0C090019" w:tentative="1">
+      <w:start w:val="1"/>
+      <w:numFmt w:val="lowerLetter"/>
+      <w:lvlText w:val="%5."/>
+      <w:lvlJc w:val="left"/>
+      <w:pPr>
+        <w:ind w:left="3600" w:hanging="360"/>
+      </w:pPr>
+    </w:lvl>
+    <w:lvl w:ilvl="5" w:tplc="0C09001B" w:tentative="1">
+      <w:start w:val="1"/>
+      <w:numFmt w:val="lowerRoman"/>
+      <w:lvlText w:val="%6."/>
+      <w:lvlJc w:val="right"/>
+      <w:pPr>
+        <w:ind w:left="4320" w:hanging="180"/>
+      </w:pPr>
+    </w:lvl>
+    <w:lvl w:ilvl="6" w:tplc="0C09000F" w:tentative="1">
+      <w:start w:val="1"/>
+      <w:numFmt w:val="decimal"/>
+      <w:lvlText w:val="%7."/>
+      <w:lvlJc w:val="left"/>
+      <w:pPr>
+        <w:ind w:left="5040" w:hanging="360"/>
+      </w:pPr>
+    </w:lvl>
+    <w:lvl w:ilvl="7" w:tplc="0C090019" w:tentative="1">
+      <w:start w:val="1"/>
+      <w:numFmt w:val="lowerLetter"/>
+      <w:lvlText w:val="%8."/>
+      <w:lvlJc w:val="left"/>
+      <w:pPr>
+        <w:ind w:left="5760" w:hanging="360"/>
+      </w:pPr>
+    </w:lvl>
+    <w:lvl w:ilvl="8" w:tplc="0C09001B" w:tentative="1">
+      <w:start w:val="1"/>
+      <w:numFmt w:val="lowerRoman"/>
+      <w:lvlText w:val="%9."/>
+      <w:lvlJc w:val="right"/>
+      <w:pPr>
+        <w:ind w:left="6480" w:hanging="180"/>
+      </w:pPr>
+    </w:lvl>
+  </w:abstractNum>
+  <w:abstractNum w:abstractNumId="3" w15:restartNumberingAfterBreak="0">
+    <w:nsid w:val="63A45192"/>
+    <w:multiLevelType w:val="hybridMultilevel"/>
+    <w:tmpl w:val="A5F63CE4"/>
+    <w:lvl w:ilvl="0" w:tplc="0C09000F">
+      <w:start w:val="1"/>
+      <w:numFmt w:val="decimal"/>
+      <w:lvlText w:val="%1."/>
+      <w:lvlJc w:val="left"/>
+      <w:pPr>
+        <w:ind w:left="720" w:hanging="360"/>
+      </w:pPr>
+    </w:lvl>
+    <w:lvl w:ilvl="1" w:tplc="0C090019" w:tentative="1">
+      <w:start w:val="1"/>
+      <w:numFmt w:val="lowerLetter"/>
+      <w:lvlText w:val="%2."/>
+      <w:lvlJc w:val="left"/>
+      <w:pPr>
+        <w:ind w:left="1440" w:hanging="360"/>
+      </w:pPr>
+    </w:lvl>
+    <w:lvl w:ilvl="2" w:tplc="0C09001B" w:tentative="1">
+      <w:start w:val="1"/>
+      <w:numFmt w:val="lowerRoman"/>
+      <w:lvlText w:val="%3."/>
+      <w:lvlJc w:val="right"/>
+      <w:pPr>
+        <w:ind w:left="2160" w:hanging="180"/>
+      </w:pPr>
+    </w:lvl>
+    <w:lvl w:ilvl="3" w:tplc="0C09000F" w:tentative="1">
+      <w:start w:val="1"/>
+      <w:numFmt w:val="decimal"/>
+      <w:lvlText w:val="%4."/>
+      <w:lvlJc w:val="left"/>
+      <w:pPr>
+        <w:ind w:left="2880" w:hanging="360"/>
+      </w:pPr>
+    </w:lvl>
+    <w:lvl w:ilvl="4" w:tplc="0C090019" w:tentative="1">
+      <w:start w:val="1"/>
+      <w:numFmt w:val="lowerLetter"/>
+      <w:lvlText w:val="%5."/>
+      <w:lvlJc w:val="left"/>
+      <w:pPr>
+        <w:ind w:left="3600" w:hanging="360"/>
+      </w:pPr>
+    </w:lvl>
+    <w:lvl w:ilvl="5" w:tplc="0C09001B" w:tentative="1">
+      <w:start w:val="1"/>
+      <w:numFmt w:val="lowerRoman"/>
+      <w:lvlText w:val="%6."/>
+      <w:lvlJc w:val="right"/>
+      <w:pPr>
+        <w:ind w:left="4320" w:hanging="180"/>
+      </w:pPr>
+    </w:lvl>
+    <w:lvl w:ilvl="6" w:tplc="0C09000F" w:tentative="1">
+      <w:start w:val="1"/>
+      <w:numFmt w:val="decimal"/>
+      <w:lvlText w:val="%7."/>
+      <w:lvlJc w:val="left"/>
+      <w:pPr>
+        <w:ind w:left="5040" w:hanging="360"/>
+      </w:pPr>
+    </w:lvl>
+    <w:lvl w:ilvl="7" w:tplc="0C090019" w:tentative="1">
+      <w:start w:val="1"/>
+      <w:numFmt w:val="lowerLetter"/>
+      <w:lvlText w:val="%8."/>
+      <w:lvlJc w:val="left"/>
+      <w:pPr>
+        <w:ind w:left="5760" w:hanging="360"/>
+      </w:pPr>
+    </w:lvl>
+    <w:lvl w:ilvl="8" w:tplc="0C09001B" w:tentative="1">
+      <w:start w:val="1"/>
+      <w:numFmt w:val="lowerRoman"/>
+      <w:lvlText w:val="%9."/>
+      <w:lvlJc w:val="right"/>
+      <w:pPr>
+        <w:ind w:left="6480" w:hanging="180"/>
+      </w:pPr>
+    </w:lvl>
+  </w:abstractNum>
+  <w:abstractNum w:abstractNumId="4" w15:restartNumberingAfterBreak="0">
+    <w:nsid w:val="64EC7813"/>
+    <w:multiLevelType w:val="hybridMultilevel"/>
+    <w:tmpl w:val="4FF4CF54"/>
+    <w:lvl w:ilvl="0" w:tplc="3F700F7C">
+      <w:numFmt w:val="bullet"/>
+      <w:lvlText w:val="-"/>
+      <w:lvlJc w:val="left"/>
+      <w:pPr>
+        <w:ind w:left="720" w:hanging="360"/>
+      </w:pPr>
+      <w:rPr>
+        <w:rFonts w:ascii="Calibri Light" w:eastAsiaTheme="majorEastAsia" w:hAnsi="Calibri Light" w:cs="Calibri Light" w:hint="default"/>
+      </w:rPr>
+    </w:lvl>
+    <w:lvl w:ilvl="1" w:tplc="0C090003" w:tentative="1">
+      <w:start w:val="1"/>
+      <w:numFmt w:val="bullet"/>
+      <w:lvlText w:val="o"/>
+      <w:lvlJc w:val="left"/>
+      <w:pPr>
+        <w:ind w:left="1440" w:hanging="360"/>
+      </w:pPr>
+      <w:rPr>
+        <w:rFonts w:ascii="Courier New" w:hAnsi="Courier New" w:cs="Courier New" w:hint="default"/>
+      </w:rPr>
+    </w:lvl>
+    <w:lvl w:ilvl="2" w:tplc="0C090005" w:tentative="1">
+      <w:start w:val="1"/>
+      <w:numFmt w:val="bullet"/>
+      <w:lvlText w:val=""/>
+      <w:lvlJc w:val="left"/>
+      <w:pPr>
+        <w:ind w:left="2160" w:hanging="360"/>
+      </w:pPr>
+      <w:rPr>
+        <w:rFonts w:ascii="Wingdings" w:hAnsi="Wingdings" w:hint="default"/>
+      </w:rPr>
+    </w:lvl>
+    <w:lvl w:ilvl="3" w:tplc="0C090001" w:tentative="1">
+      <w:start w:val="1"/>
+      <w:numFmt w:val="bullet"/>
+      <w:lvlText w:val=""/>
+      <w:lvlJc w:val="left"/>
+      <w:pPr>
+        <w:ind w:left="2880" w:hanging="360"/>
+      </w:pPr>
+      <w:rPr>
+        <w:rFonts w:ascii="Symbol" w:hAnsi="Symbol" w:hint="default"/>
+      </w:rPr>
+    </w:lvl>
+    <w:lvl w:ilvl="4" w:tplc="0C090003" w:tentative="1">
+      <w:start w:val="1"/>
+      <w:numFmt w:val="bullet"/>
+      <w:lvlText w:val="o"/>
+      <w:lvlJc w:val="left"/>
+      <w:pPr>
+        <w:ind w:left="3600" w:hanging="360"/>
+      </w:pPr>
+      <w:rPr>
+        <w:rFonts w:ascii="Courier New" w:hAnsi="Courier New" w:cs="Courier New" w:hint="default"/>
+      </w:rPr>
+    </w:lvl>
+    <w:lvl w:ilvl="5" w:tplc="0C090005" w:tentative="1">
+      <w:start w:val="1"/>
+      <w:numFmt w:val="bullet"/>
+      <w:lvlText w:val=""/>
+      <w:lvlJc w:val="left"/>
+      <w:pPr>
+        <w:ind w:left="4320" w:hanging="360"/>
+      </w:pPr>
+      <w:rPr>
+        <w:rFonts w:ascii="Wingdings" w:hAnsi="Wingdings" w:hint="default"/>
+      </w:rPr>
+    </w:lvl>
+    <w:lvl w:ilvl="6" w:tplc="0C090001" w:tentative="1">
+      <w:start w:val="1"/>
+      <w:numFmt w:val="bullet"/>
+      <w:lvlText w:val=""/>
+      <w:lvlJc w:val="left"/>
+      <w:pPr>
+        <w:ind w:left="5040" w:hanging="360"/>
+      </w:pPr>
+      <w:rPr>
+        <w:rFonts w:ascii="Symbol" w:hAnsi="Symbol" w:hint="default"/>
+      </w:rPr>
+    </w:lvl>
+    <w:lvl w:ilvl="7" w:tplc="0C090003" w:tentative="1">
+      <w:start w:val="1"/>
+      <w:numFmt w:val="bullet"/>
+      <w:lvlText w:val="o"/>
+      <w:lvlJc w:val="left"/>
+      <w:pPr>
+        <w:ind w:left="5760" w:hanging="360"/>
+      </w:pPr>
+      <w:rPr>
+        <w:rFonts w:ascii="Courier New" w:hAnsi="Courier New" w:cs="Courier New" w:hint="default"/>
+      </w:rPr>
+    </w:lvl>
+    <w:lvl w:ilvl="8" w:tplc="0C090005" w:tentative="1">
+      <w:start w:val="1"/>
+      <w:numFmt w:val="bullet"/>
+      <w:lvlText w:val=""/>
+      <w:lvlJc w:val="left"/>
+      <w:pPr>
+        <w:ind w:left="6480" w:hanging="360"/>
+      </w:pPr>
+      <w:rPr>
+        <w:rFonts w:ascii="Wingdings" w:hAnsi="Wingdings" w:hint="default"/>
+      </w:rPr>
+    </w:lvl>
+  </w:abstractNum>
+  <w:abstractNum w:abstractNumId="5" w15:restartNumberingAfterBreak="0">
+    <w:nsid w:val="7CFE7100"/>
+    <w:multiLevelType w:val="hybridMultilevel"/>
+    <w:tmpl w:val="A5F63CE4"/>
+    <w:lvl w:ilvl="0" w:tplc="0C09000F">
+      <w:start w:val="1"/>
+      <w:numFmt w:val="decimal"/>
+      <w:lvlText w:val="%1."/>
+      <w:lvlJc w:val="left"/>
+      <w:pPr>
+        <w:ind w:left="720" w:hanging="360"/>
+      </w:pPr>
+    </w:lvl>
+    <w:lvl w:ilvl="1" w:tplc="0C090019" w:tentative="1">
+      <w:start w:val="1"/>
+      <w:numFmt w:val="lowerLetter"/>
+      <w:lvlText w:val="%2."/>
+      <w:lvlJc w:val="left"/>
+      <w:pPr>
+        <w:ind w:left="1440" w:hanging="360"/>
+      </w:pPr>
+    </w:lvl>
+    <w:lvl w:ilvl="2" w:tplc="0C09001B" w:tentative="1">
+      <w:start w:val="1"/>
+      <w:numFmt w:val="lowerRoman"/>
+      <w:lvlText w:val="%3."/>
+      <w:lvlJc w:val="right"/>
+      <w:pPr>
+        <w:ind w:left="2160" w:hanging="180"/>
+      </w:pPr>
+    </w:lvl>
+    <w:lvl w:ilvl="3" w:tplc="0C09000F" w:tentative="1">
+      <w:start w:val="1"/>
+      <w:numFmt w:val="decimal"/>
+      <w:lvlText w:val="%4."/>
+      <w:lvlJc w:val="left"/>
+      <w:pPr>
+        <w:ind w:left="2880" w:hanging="360"/>
+      </w:pPr>
+    </w:lvl>
+    <w:lvl w:ilvl="4" w:tplc="0C090019" w:tentative="1">
+      <w:start w:val="1"/>
+      <w:numFmt w:val="lowerLetter"/>
+      <w:lvlText w:val="%5."/>
+      <w:lvlJc w:val="left"/>
+      <w:pPr>
+        <w:ind w:left="3600" w:hanging="360"/>
+      </w:pPr>
+    </w:lvl>
+    <w:lvl w:ilvl="5" w:tplc="0C09001B" w:tentative="1">
+      <w:start w:val="1"/>
+      <w:numFmt w:val="lowerRoman"/>
+      <w:lvlText w:val="%6."/>
+      <w:lvlJc w:val="right"/>
+      <w:pPr>
+        <w:ind w:left="4320" w:hanging="180"/>
+      </w:pPr>
+    </w:lvl>
+    <w:lvl w:ilvl="6" w:tplc="0C09000F" w:tentative="1">
+      <w:start w:val="1"/>
+      <w:numFmt w:val="decimal"/>
+      <w:lvlText w:val="%7."/>
+      <w:lvlJc w:val="left"/>
+      <w:pPr>
+        <w:ind w:left="5040" w:hanging="360"/>
+      </w:pPr>
+    </w:lvl>
+    <w:lvl w:ilvl="7" w:tplc="0C090019" w:tentative="1">
+      <w:start w:val="1"/>
+      <w:numFmt w:val="lowerLetter"/>
+      <w:lvlText w:val="%8."/>
+      <w:lvlJc w:val="left"/>
+      <w:pPr>
+        <w:ind w:left="5760" w:hanging="360"/>
+      </w:pPr>
+    </w:lvl>
+    <w:lvl w:ilvl="8" w:tplc="0C09001B" w:tentative="1">
+      <w:start w:val="1"/>
+      <w:numFmt w:val="lowerRoman"/>
+      <w:lvlText w:val="%9."/>
+      <w:lvlJc w:val="right"/>
+      <w:pPr>
+        <w:ind w:left="6480" w:hanging="180"/>
+      </w:pPr>
+    </w:lvl>
+  </w:abstractNum>
+  <w:num w:numId="1">
+    <w:abstractNumId w:val="5"/>
+  </w:num>
+  <w:num w:numId="2">
+    <w:abstractNumId w:val="2"/>
+  </w:num>
+  <w:num w:numId="3">
+    <w:abstractNumId w:val="3"/>
+  </w:num>
+  <w:num w:numId="4">
+    <w:abstractNumId w:val="1"/>
+  </w:num>
+  <w:num w:numId="5">
+    <w:abstractNumId w:val="4"/>
+  </w:num>
+  <w:num w:numId="6">
+    <w:abstractNumId w:val="0"/>
+  </w:num>
+</w:numbering>
 </file>
 
 <file path=word/styles.xml><?xml version="1.0" encoding="utf-8"?>
@@ -1747,6 +5005,28 @@
       <w:szCs w:val="26"/>
     </w:rPr>
   </w:style>
+  <w:style w:type="paragraph" w:styleId="Heading3">
+    <w:name w:val="heading 3"/>
+    <w:basedOn w:val="Normal"/>
+    <w:next w:val="Normal"/>
+    <w:link w:val="Heading3Char"/>
+    <w:uiPriority w:val="9"/>
+    <w:unhideWhenUsed/>
+    <w:qFormat/>
+    <w:rsid w:val="000644B2"/>
+    <w:pPr>
+      <w:keepNext/>
+      <w:keepLines/>
+      <w:spacing w:before="40" w:after="0"/>
+      <w:outlineLvl w:val="2"/>
+    </w:pPr>
+    <w:rPr>
+      <w:rFonts w:asciiTheme="majorHAnsi" w:eastAsiaTheme="majorEastAsia" w:hAnsiTheme="majorHAnsi" w:cstheme="majorBidi"/>
+      <w:color w:val="1F3763" w:themeColor="accent1" w:themeShade="7F"/>
+      <w:sz w:val="24"/>
+      <w:szCs w:val="24"/>
+    </w:rPr>
+  </w:style>
   <w:style w:type="character" w:default="1" w:styleId="DefaultParagraphFont">
     <w:name w:val="Default Paragraph Font"/>
     <w:uiPriority w:val="1"/>
@@ -1890,6 +5170,81 @@
     <w:link w:val="Footer"/>
     <w:uiPriority w:val="99"/>
     <w:rsid w:val="002F2066"/>
+  </w:style>
+  <w:style w:type="character" w:customStyle="1" w:styleId="Heading3Char">
+    <w:name w:val="Heading 3 Char"/>
+    <w:basedOn w:val="DefaultParagraphFont"/>
+    <w:link w:val="Heading3"/>
+    <w:uiPriority w:val="9"/>
+    <w:rsid w:val="000644B2"/>
+    <w:rPr>
+      <w:rFonts w:asciiTheme="majorHAnsi" w:eastAsiaTheme="majorEastAsia" w:hAnsiTheme="majorHAnsi" w:cstheme="majorBidi"/>
+      <w:color w:val="1F3763" w:themeColor="accent1" w:themeShade="7F"/>
+      <w:sz w:val="24"/>
+      <w:szCs w:val="24"/>
+    </w:rPr>
+  </w:style>
+  <w:style w:type="paragraph" w:styleId="ListParagraph">
+    <w:name w:val="List Paragraph"/>
+    <w:basedOn w:val="Normal"/>
+    <w:uiPriority w:val="34"/>
+    <w:qFormat/>
+    <w:rsid w:val="00785AB7"/>
+    <w:pPr>
+      <w:spacing w:after="0" w:line="255" w:lineRule="auto"/>
+      <w:ind w:left="720" w:right="336" w:hanging="39"/>
+      <w:contextualSpacing/>
+    </w:pPr>
+    <w:rPr>
+      <w:rFonts w:ascii="Calibri" w:eastAsia="Calibri" w:hAnsi="Calibri" w:cs="Calibri"/>
+      <w:color w:val="000000"/>
+      <w:lang w:eastAsia="en-AU"/>
+    </w:rPr>
+  </w:style>
+  <w:style w:type="paragraph" w:styleId="TOC2">
+    <w:name w:val="toc 2"/>
+    <w:basedOn w:val="Normal"/>
+    <w:next w:val="Normal"/>
+    <w:autoRedefine/>
+    <w:uiPriority w:val="39"/>
+    <w:unhideWhenUsed/>
+    <w:rsid w:val="00F248EF"/>
+    <w:pPr>
+      <w:spacing w:after="100"/>
+      <w:ind w:left="220"/>
+    </w:pPr>
+  </w:style>
+  <w:style w:type="paragraph" w:styleId="TOC3">
+    <w:name w:val="toc 3"/>
+    <w:basedOn w:val="Normal"/>
+    <w:next w:val="Normal"/>
+    <w:autoRedefine/>
+    <w:uiPriority w:val="39"/>
+    <w:unhideWhenUsed/>
+    <w:rsid w:val="00F248EF"/>
+    <w:pPr>
+      <w:spacing w:after="100"/>
+      <w:ind w:left="440"/>
+    </w:pPr>
+  </w:style>
+  <w:style w:type="table" w:styleId="TableGrid">
+    <w:name w:val="Table Grid"/>
+    <w:basedOn w:val="TableNormal"/>
+    <w:uiPriority w:val="39"/>
+    <w:rsid w:val="009D5F30"/>
+    <w:pPr>
+      <w:spacing w:after="0" w:line="240" w:lineRule="auto"/>
+    </w:pPr>
+    <w:tblPr>
+      <w:tblBorders>
+        <w:top w:val="single" w:sz="4" w:space="0" w:color="auto"/>
+        <w:left w:val="single" w:sz="4" w:space="0" w:color="auto"/>
+        <w:bottom w:val="single" w:sz="4" w:space="0" w:color="auto"/>
+        <w:right w:val="single" w:sz="4" w:space="0" w:color="auto"/>
+        <w:insideH w:val="single" w:sz="4" w:space="0" w:color="auto"/>
+        <w:insideV w:val="single" w:sz="4" w:space="0" w:color="auto"/>
+      </w:tblBorders>
+    </w:tblPr>
   </w:style>
 </w:styles>
 </file>
@@ -2194,7 +5549,7 @@
 </file>
 
 <file path=customXml/itemProps1.xml><?xml version="1.0" encoding="utf-8"?>
-<ds:datastoreItem xmlns:ds="http://schemas.openxmlformats.org/officeDocument/2006/customXml" ds:itemID="{72CDA805-AED0-4A8C-8492-52D04D48E766}">
+<ds:datastoreItem xmlns:ds="http://schemas.openxmlformats.org/officeDocument/2006/customXml" ds:itemID="{AD8111E4-1033-4B08-A56F-E4DFBA66B967}">
   <ds:schemaRefs>
     <ds:schemaRef ds:uri="http://schemas.openxmlformats.org/officeDocument/2006/bibliography"/>
   </ds:schemaRefs>

</xml_diff>